<commit_message>
scripts for filtering and DMRcate
</commit_message>
<xml_diff>
--- a/EMPHASIS_analysis_plan.docx
+++ b/EMPHASIS_analysis_plan.docx
@@ -2374,39 +2374,7 @@
                 <w:rFonts w:ascii="Calibri" w:eastAsia="Symbol" w:hAnsi="Calibri" w:cs="Symbol"/>
                 <w:color w:val="000000"/>
               </w:rPr>
-              <w:t xml:space="preserve">long-term mem. &amp; </w:t>
-            </w:r>
-            <w:proofErr w:type="spellStart"/>
-            <w:r>
-              <w:rPr>
-                <w:rFonts w:ascii="Calibri" w:eastAsia="Symbol" w:hAnsi="Calibri" w:cs="Symbol"/>
-                <w:color w:val="000000"/>
-              </w:rPr>
-              <w:t>retr</w:t>
-            </w:r>
-            <w:proofErr w:type="spellEnd"/>
-            <w:r>
-              <w:rPr>
-                <w:rFonts w:ascii="Calibri" w:eastAsia="Symbol" w:hAnsi="Calibri" w:cs="Symbol"/>
-                <w:color w:val="000000"/>
-              </w:rPr>
-              <w:t xml:space="preserve">. </w:t>
-            </w:r>
-            <w:proofErr w:type="spellStart"/>
-            <w:r>
-              <w:rPr>
-                <w:rFonts w:ascii="Calibri" w:eastAsia="Symbol" w:hAnsi="Calibri" w:cs="Symbol"/>
-                <w:color w:val="000000"/>
-              </w:rPr>
-              <w:t>abil</w:t>
-            </w:r>
-            <w:proofErr w:type="spellEnd"/>
-            <w:r>
-              <w:rPr>
-                <w:rFonts w:ascii="Calibri" w:eastAsia="Symbol" w:hAnsi="Calibri" w:cs="Symbol"/>
-                <w:color w:val="000000"/>
-              </w:rPr>
-              <w:t>.</w:t>
+              <w:t>long-term mem. &amp; retr. abil.</w:t>
             </w:r>
           </w:p>
         </w:tc>
@@ -2545,21 +2513,12 @@
               </w:rPr>
               <w:t xml:space="preserve">      </w:t>
             </w:r>
-            <w:proofErr w:type="spellStart"/>
             <w:r>
               <w:rPr>
                 <w:rFonts w:ascii="Calibri" w:eastAsia="Symbol" w:hAnsi="Calibri" w:cs="Symbol"/>
                 <w:color w:val="000000"/>
               </w:rPr>
-              <w:t>visuo</w:t>
-            </w:r>
-            <w:proofErr w:type="spellEnd"/>
-            <w:r>
-              <w:rPr>
-                <w:rFonts w:ascii="Calibri" w:eastAsia="Symbol" w:hAnsi="Calibri" w:cs="Symbol"/>
-                <w:color w:val="000000"/>
-              </w:rPr>
-              <w:t>-spatial ability</w:t>
+              <w:t>visuo-spatial ability</w:t>
             </w:r>
           </w:p>
         </w:tc>
@@ -3084,21 +3043,7 @@
         <w:rPr>
           <w:rFonts w:asciiTheme="minorHAnsi" w:hAnsiTheme="minorHAnsi"/>
         </w:rPr>
-        <w:t xml:space="preserve">Final list to be determined by assessing association of covariates with </w:t>
-      </w:r>
-      <w:proofErr w:type="spellStart"/>
-      <w:r>
-        <w:rPr>
-          <w:rFonts w:asciiTheme="minorHAnsi" w:hAnsiTheme="minorHAnsi"/>
-        </w:rPr>
-        <w:t>i</w:t>
-      </w:r>
-      <w:proofErr w:type="spellEnd"/>
-      <w:r>
-        <w:rPr>
-          <w:rFonts w:asciiTheme="minorHAnsi" w:hAnsiTheme="minorHAnsi"/>
-        </w:rPr>
-        <w:t>) intervention, ii) methylation principal components</w:t>
+        <w:t>Final list to be determined by assessing association of covariates with i) intervention, ii) methylation principal components</w:t>
       </w:r>
       <w:r>
         <w:rPr>
@@ -3831,23 +3776,7 @@
                 <w:rFonts w:ascii="Calibri" w:eastAsia="Symbol" w:hAnsi="Calibri" w:cs="Symbol"/>
                 <w:color w:val="000000"/>
               </w:rPr>
-              <w:t>genotype (</w:t>
-            </w:r>
-            <w:proofErr w:type="spellStart"/>
-            <w:r>
-              <w:rPr>
-                <w:rFonts w:ascii="Calibri" w:eastAsia="Symbol" w:hAnsi="Calibri" w:cs="Symbol"/>
-                <w:color w:val="000000"/>
-              </w:rPr>
-              <w:t>mQTL</w:t>
-            </w:r>
-            <w:proofErr w:type="spellEnd"/>
-            <w:r>
-              <w:rPr>
-                <w:rFonts w:ascii="Calibri" w:eastAsia="Symbol" w:hAnsi="Calibri" w:cs="Symbol"/>
-                <w:color w:val="000000"/>
-              </w:rPr>
-              <w:t>)</w:t>
+              <w:t>genotype (mQTL)</w:t>
             </w:r>
           </w:p>
         </w:tc>
@@ -5318,21 +5247,12 @@
           <w:color w:val="262626" w:themeColor="text1" w:themeTint="D9"/>
         </w:rPr>
       </w:pPr>
-      <w:proofErr w:type="gramStart"/>
-      <w:r>
-        <w:rPr>
-          <w:rFonts w:asciiTheme="minorHAnsi" w:hAnsiTheme="minorHAnsi"/>
-          <w:color w:val="262626" w:themeColor="text1" w:themeTint="D9"/>
-        </w:rPr>
-        <w:t>EPIC .IDAT</w:t>
-      </w:r>
-      <w:proofErr w:type="gramEnd"/>
-      <w:r>
-        <w:rPr>
-          <w:rFonts w:asciiTheme="minorHAnsi" w:hAnsiTheme="minorHAnsi"/>
-          <w:color w:val="262626" w:themeColor="text1" w:themeTint="D9"/>
-        </w:rPr>
-        <w:t xml:space="preserve"> data files  - raw intensity measurements from the EPIC arrays</w:t>
+      <w:r>
+        <w:rPr>
+          <w:rFonts w:asciiTheme="minorHAnsi" w:hAnsiTheme="minorHAnsi"/>
+          <w:color w:val="262626" w:themeColor="text1" w:themeTint="D9"/>
+        </w:rPr>
+        <w:t>EPIC .IDAT data files  - raw intensity measurements from the EPIC arrays</w:t>
       </w:r>
     </w:p>
     <w:p>
@@ -5395,38 +5315,14 @@
           <w:rFonts w:asciiTheme="minorHAnsi" w:hAnsiTheme="minorHAnsi"/>
           <w:color w:val="262626" w:themeColor="text1" w:themeTint="D9"/>
         </w:rPr>
-        <w:t xml:space="preserve">, </w:t>
-      </w:r>
-      <w:proofErr w:type="spellStart"/>
-      <w:r>
-        <w:rPr>
-          <w:rFonts w:asciiTheme="minorHAnsi" w:hAnsiTheme="minorHAnsi"/>
-          <w:color w:val="262626" w:themeColor="text1" w:themeTint="D9"/>
-        </w:rPr>
-        <w:t>mQTL</w:t>
-      </w:r>
-      <w:proofErr w:type="spellEnd"/>
-      <w:r>
-        <w:rPr>
-          <w:rFonts w:asciiTheme="minorHAnsi" w:hAnsiTheme="minorHAnsi"/>
-          <w:color w:val="262626" w:themeColor="text1" w:themeTint="D9"/>
-        </w:rPr>
-        <w:t xml:space="preserve"> filtering</w:t>
-      </w:r>
-      <w:r>
-        <w:rPr>
-          <w:rFonts w:asciiTheme="minorHAnsi" w:hAnsiTheme="minorHAnsi"/>
-          <w:color w:val="262626" w:themeColor="text1" w:themeTint="D9"/>
-        </w:rPr>
-        <w:t xml:space="preserve"> / </w:t>
-      </w:r>
-      <w:proofErr w:type="gramStart"/>
-      <w:r>
-        <w:rPr>
-          <w:rFonts w:asciiTheme="minorHAnsi" w:hAnsiTheme="minorHAnsi"/>
-          <w:color w:val="262626" w:themeColor="text1" w:themeTint="D9"/>
-        </w:rPr>
-        <w:t>adjustment</w:t>
+        <w:t>, mQTL filtering</w:t>
+      </w:r>
+      <w:r>
+        <w:rPr>
+          <w:rFonts w:asciiTheme="minorHAnsi" w:hAnsiTheme="minorHAnsi"/>
+          <w:color w:val="262626" w:themeColor="text1" w:themeTint="D9"/>
+        </w:rPr>
+        <w:t xml:space="preserve"> / adjustment</w:t>
       </w:r>
       <w:r>
         <w:rPr>
@@ -5447,15 +5343,7 @@
           <w:rFonts w:asciiTheme="minorHAnsi" w:hAnsiTheme="minorHAnsi"/>
           <w:color w:val="262626" w:themeColor="text1" w:themeTint="D9"/>
         </w:rPr>
-        <w:t>and</w:t>
-      </w:r>
-      <w:proofErr w:type="gramEnd"/>
-      <w:r>
-        <w:rPr>
-          <w:rFonts w:asciiTheme="minorHAnsi" w:hAnsiTheme="minorHAnsi"/>
-          <w:color w:val="262626" w:themeColor="text1" w:themeTint="D9"/>
-        </w:rPr>
-        <w:t xml:space="preserve"> MR</w:t>
+        <w:t>and MR</w:t>
       </w:r>
       <w:r>
         <w:rPr>
@@ -5591,7 +5479,6 @@
         </w:rPr>
         <w:t xml:space="preserve"> + </w:t>
       </w:r>
-      <w:proofErr w:type="spellStart"/>
       <w:r>
         <w:rPr>
           <w:rFonts w:asciiTheme="minorHAnsi" w:hAnsiTheme="minorHAnsi"/>
@@ -5600,7 +5487,6 @@
         </w:rPr>
         <w:t>bioconductor</w:t>
       </w:r>
-      <w:proofErr w:type="spellEnd"/>
       <w:r>
         <w:rPr>
           <w:rFonts w:asciiTheme="minorHAnsi" w:hAnsiTheme="minorHAnsi"/>
@@ -5608,23 +5494,28 @@
         </w:rPr>
         <w:t xml:space="preserve"> + </w:t>
       </w:r>
-      <w:proofErr w:type="spellStart"/>
       <w:r>
         <w:rPr>
           <w:rFonts w:asciiTheme="minorHAnsi" w:hAnsiTheme="minorHAnsi"/>
           <w:i/>
           <w:color w:val="262626" w:themeColor="text1" w:themeTint="D9"/>
         </w:rPr>
-        <w:t>meffil</w:t>
-      </w:r>
-      <w:proofErr w:type="spellEnd"/>
+        <w:t xml:space="preserve">meffil </w:t>
+      </w:r>
+      <w:r>
+        <w:rPr>
+          <w:rFonts w:asciiTheme="minorHAnsi" w:hAnsiTheme="minorHAnsi"/>
+          <w:color w:val="262626" w:themeColor="text1" w:themeTint="D9"/>
+        </w:rPr>
+        <w:t xml:space="preserve">+ </w:t>
+      </w:r>
       <w:r>
         <w:rPr>
           <w:rFonts w:asciiTheme="minorHAnsi" w:hAnsiTheme="minorHAnsi"/>
           <w:i/>
           <w:color w:val="262626" w:themeColor="text1" w:themeTint="D9"/>
         </w:rPr>
-        <w:t xml:space="preserve"> </w:t>
+        <w:t xml:space="preserve">limma </w:t>
       </w:r>
       <w:r>
         <w:rPr>
@@ -5633,7 +5524,6 @@
         </w:rPr>
         <w:t xml:space="preserve">+ </w:t>
       </w:r>
-      <w:proofErr w:type="spellStart"/>
       <w:r>
         <w:rPr>
           <w:rFonts w:asciiTheme="minorHAnsi" w:hAnsiTheme="minorHAnsi"/>
@@ -5642,7 +5532,6 @@
         </w:rPr>
         <w:t>sva</w:t>
       </w:r>
-      <w:proofErr w:type="spellEnd"/>
       <w:r>
         <w:rPr>
           <w:rFonts w:asciiTheme="minorHAnsi" w:hAnsiTheme="minorHAnsi"/>
@@ -5650,7 +5539,6 @@
         </w:rPr>
         <w:t xml:space="preserve"> + </w:t>
       </w:r>
-      <w:proofErr w:type="spellStart"/>
       <w:r>
         <w:rPr>
           <w:rFonts w:asciiTheme="minorHAnsi" w:hAnsiTheme="minorHAnsi"/>
@@ -5667,7 +5555,6 @@
         </w:rPr>
         <w:t>er</w:t>
       </w:r>
-      <w:proofErr w:type="spellEnd"/>
       <w:r>
         <w:rPr>
           <w:rFonts w:asciiTheme="minorHAnsi" w:hAnsiTheme="minorHAnsi"/>
@@ -5675,23 +5562,13 @@
         </w:rPr>
         <w:t xml:space="preserve"> + </w:t>
       </w:r>
-      <w:proofErr w:type="spellStart"/>
       <w:r>
         <w:rPr>
           <w:rFonts w:asciiTheme="minorHAnsi" w:hAnsiTheme="minorHAnsi"/>
           <w:i/>
           <w:color w:val="262626" w:themeColor="text1" w:themeTint="D9"/>
         </w:rPr>
-        <w:t>TwoSampleMR</w:t>
-      </w:r>
-      <w:proofErr w:type="spellEnd"/>
-      <w:r>
-        <w:rPr>
-          <w:rFonts w:asciiTheme="minorHAnsi" w:hAnsiTheme="minorHAnsi"/>
-          <w:i/>
-          <w:color w:val="262626" w:themeColor="text1" w:themeTint="D9"/>
-        </w:rPr>
-        <w:t xml:space="preserve"> </w:t>
+        <w:t xml:space="preserve">TwoSampleMR </w:t>
       </w:r>
       <w:r>
         <w:rPr>
@@ -6365,23 +6242,7 @@
           <w:rFonts w:asciiTheme="minorHAnsi" w:hAnsiTheme="minorHAnsi"/>
           <w:color w:val="262626" w:themeColor="text1" w:themeTint="D9"/>
         </w:rPr>
-        <w:t xml:space="preserve"> and </w:t>
-      </w:r>
-      <w:proofErr w:type="spellStart"/>
-      <w:r>
-        <w:rPr>
-          <w:rFonts w:asciiTheme="minorHAnsi" w:hAnsiTheme="minorHAnsi"/>
-          <w:color w:val="262626" w:themeColor="text1" w:themeTint="D9"/>
-        </w:rPr>
-        <w:t>mQTL</w:t>
-      </w:r>
-      <w:proofErr w:type="spellEnd"/>
-      <w:r>
-        <w:rPr>
-          <w:rFonts w:asciiTheme="minorHAnsi" w:hAnsiTheme="minorHAnsi"/>
-          <w:color w:val="262626" w:themeColor="text1" w:themeTint="D9"/>
-        </w:rPr>
-        <w:t xml:space="preserve"> analysis</w:t>
+        <w:t xml:space="preserve"> and mQTL analysis</w:t>
       </w:r>
     </w:p>
     <w:p>
@@ -6950,37 +6811,56 @@
           <w:rFonts w:asciiTheme="minorHAnsi" w:hAnsiTheme="minorHAnsi"/>
           <w:color w:val="262626" w:themeColor="text1" w:themeTint="D9"/>
         </w:rPr>
+        <w:t xml:space="preserve"> (</w:t>
+      </w:r>
+      <w:r>
+        <w:rPr>
+          <w:rFonts w:asciiTheme="minorHAnsi" w:hAnsiTheme="minorHAnsi"/>
+          <w:color w:val="262626" w:themeColor="text1" w:themeTint="D9"/>
+        </w:rPr>
+        <w:t>.IDAT files</w:t>
+      </w:r>
+      <w:r>
+        <w:rPr>
+          <w:rFonts w:asciiTheme="minorHAnsi" w:hAnsiTheme="minorHAnsi"/>
+          <w:color w:val="262626" w:themeColor="text1" w:themeTint="D9"/>
+        </w:rPr>
+        <w:t>)</w:t>
+      </w:r>
+      <w:r>
+        <w:rPr>
+          <w:rFonts w:asciiTheme="minorHAnsi" w:hAnsiTheme="minorHAnsi"/>
+          <w:color w:val="262626" w:themeColor="text1" w:themeTint="D9"/>
+        </w:rPr>
         <w:t xml:space="preserve"> </w:t>
       </w:r>
-      <w:proofErr w:type="gramStart"/>
-      <w:r>
-        <w:rPr>
-          <w:rFonts w:asciiTheme="minorHAnsi" w:hAnsiTheme="minorHAnsi"/>
-          <w:color w:val="262626" w:themeColor="text1" w:themeTint="D9"/>
-        </w:rPr>
-        <w:t>(</w:t>
-      </w:r>
-      <w:r>
-        <w:rPr>
-          <w:rFonts w:asciiTheme="minorHAnsi" w:hAnsiTheme="minorHAnsi"/>
-          <w:color w:val="262626" w:themeColor="text1" w:themeTint="D9"/>
-        </w:rPr>
-        <w:t>.IDAT</w:t>
-      </w:r>
-      <w:proofErr w:type="gramEnd"/>
-      <w:r>
-        <w:rPr>
-          <w:rFonts w:asciiTheme="minorHAnsi" w:hAnsiTheme="minorHAnsi"/>
-          <w:color w:val="262626" w:themeColor="text1" w:themeTint="D9"/>
-        </w:rPr>
-        <w:t xml:space="preserve"> files</w:t>
-      </w:r>
-      <w:r>
-        <w:rPr>
-          <w:rFonts w:asciiTheme="minorHAnsi" w:hAnsiTheme="minorHAnsi"/>
-          <w:color w:val="262626" w:themeColor="text1" w:themeTint="D9"/>
-        </w:rPr>
-        <w:t>)</w:t>
+      <w:r>
+        <w:rPr>
+          <w:rFonts w:asciiTheme="minorHAnsi" w:hAnsiTheme="minorHAnsi"/>
+          <w:color w:val="262626" w:themeColor="text1" w:themeTint="D9"/>
+        </w:rPr>
+        <w:t>will</w:t>
+      </w:r>
+      <w:r>
+        <w:rPr>
+          <w:rFonts w:asciiTheme="minorHAnsi" w:hAnsiTheme="minorHAnsi"/>
+          <w:color w:val="262626" w:themeColor="text1" w:themeTint="D9"/>
+        </w:rPr>
+        <w:t xml:space="preserve"> first </w:t>
+      </w:r>
+      <w:r>
+        <w:rPr>
+          <w:rFonts w:asciiTheme="minorHAnsi" w:hAnsiTheme="minorHAnsi"/>
+          <w:color w:val="262626" w:themeColor="text1" w:themeTint="D9"/>
+        </w:rPr>
+        <w:t xml:space="preserve">be </w:t>
+      </w:r>
+      <w:r>
+        <w:rPr>
+          <w:rFonts w:asciiTheme="minorHAnsi" w:hAnsiTheme="minorHAnsi"/>
+          <w:color w:val="262626" w:themeColor="text1" w:themeTint="D9"/>
+        </w:rPr>
+        <w:t>subject to</w:t>
       </w:r>
       <w:r>
         <w:rPr>
@@ -6994,41 +6874,6 @@
           <w:rFonts w:asciiTheme="minorHAnsi" w:hAnsiTheme="minorHAnsi"/>
           <w:color w:val="262626" w:themeColor="text1" w:themeTint="D9"/>
         </w:rPr>
-        <w:t>will</w:t>
-      </w:r>
-      <w:r>
-        <w:rPr>
-          <w:rFonts w:asciiTheme="minorHAnsi" w:hAnsiTheme="minorHAnsi"/>
-          <w:color w:val="262626" w:themeColor="text1" w:themeTint="D9"/>
-        </w:rPr>
-        <w:t xml:space="preserve"> first </w:t>
-      </w:r>
-      <w:r>
-        <w:rPr>
-          <w:rFonts w:asciiTheme="minorHAnsi" w:hAnsiTheme="minorHAnsi"/>
-          <w:color w:val="262626" w:themeColor="text1" w:themeTint="D9"/>
-        </w:rPr>
-        <w:t xml:space="preserve">be </w:t>
-      </w:r>
-      <w:r>
-        <w:rPr>
-          <w:rFonts w:asciiTheme="minorHAnsi" w:hAnsiTheme="minorHAnsi"/>
-          <w:color w:val="262626" w:themeColor="text1" w:themeTint="D9"/>
-        </w:rPr>
-        <w:t>subject to</w:t>
-      </w:r>
-      <w:r>
-        <w:rPr>
-          <w:rFonts w:asciiTheme="minorHAnsi" w:hAnsiTheme="minorHAnsi"/>
-          <w:color w:val="262626" w:themeColor="text1" w:themeTint="D9"/>
-        </w:rPr>
-        <w:t xml:space="preserve"> </w:t>
-      </w:r>
-      <w:r>
-        <w:rPr>
-          <w:rFonts w:asciiTheme="minorHAnsi" w:hAnsiTheme="minorHAnsi"/>
-          <w:color w:val="262626" w:themeColor="text1" w:themeTint="D9"/>
-        </w:rPr>
         <w:t xml:space="preserve">a series of </w:t>
       </w:r>
       <w:r>
@@ -7141,30 +6986,35 @@
         </w:rPr>
         <w:t xml:space="preserve">subjects, and an </w:t>
       </w:r>
-      <w:proofErr w:type="spellStart"/>
       <w:r>
         <w:rPr>
           <w:rFonts w:asciiTheme="minorHAnsi" w:hAnsiTheme="minorHAnsi"/>
           <w:i/>
           <w:color w:val="262626" w:themeColor="text1" w:themeTint="D9"/>
         </w:rPr>
-        <w:t>i</w:t>
-      </w:r>
-      <w:proofErr w:type="spellEnd"/>
+        <w:t xml:space="preserve">i </w:t>
+      </w:r>
+      <w:r>
+        <w:rPr>
+          <w:rFonts w:asciiTheme="minorHAnsi" w:hAnsiTheme="minorHAnsi"/>
+          <w:color w:val="262626" w:themeColor="text1" w:themeTint="D9"/>
+        </w:rPr>
+        <w:t xml:space="preserve">x </w:t>
+      </w:r>
       <w:r>
         <w:rPr>
           <w:rFonts w:asciiTheme="minorHAnsi" w:hAnsiTheme="minorHAnsi"/>
           <w:i/>
           <w:color w:val="262626" w:themeColor="text1" w:themeTint="D9"/>
         </w:rPr>
-        <w:t xml:space="preserve"> </w:t>
-      </w:r>
-      <w:r>
-        <w:rPr>
-          <w:rFonts w:asciiTheme="minorHAnsi" w:hAnsiTheme="minorHAnsi"/>
-          <w:color w:val="262626" w:themeColor="text1" w:themeTint="D9"/>
-        </w:rPr>
-        <w:t xml:space="preserve">x </w:t>
+        <w:t>j</w:t>
+      </w:r>
+      <w:r>
+        <w:rPr>
+          <w:rFonts w:asciiTheme="minorHAnsi" w:hAnsiTheme="minorHAnsi"/>
+          <w:color w:val="262626" w:themeColor="text1" w:themeTint="D9"/>
+        </w:rPr>
+        <w:t xml:space="preserve"> matrix of covariates for </w:t>
       </w:r>
       <w:r>
         <w:rPr>
@@ -7172,32 +7022,7 @@
           <w:i/>
           <w:color w:val="262626" w:themeColor="text1" w:themeTint="D9"/>
         </w:rPr>
-        <w:t>j</w:t>
-      </w:r>
-      <w:r>
-        <w:rPr>
-          <w:rFonts w:asciiTheme="minorHAnsi" w:hAnsiTheme="minorHAnsi"/>
-          <w:color w:val="262626" w:themeColor="text1" w:themeTint="D9"/>
-        </w:rPr>
-        <w:t xml:space="preserve"> matrix of covariates for </w:t>
-      </w:r>
-      <w:proofErr w:type="spellStart"/>
-      <w:r>
-        <w:rPr>
-          <w:rFonts w:asciiTheme="minorHAnsi" w:hAnsiTheme="minorHAnsi"/>
-          <w:i/>
-          <w:color w:val="262626" w:themeColor="text1" w:themeTint="D9"/>
-        </w:rPr>
-        <w:t>i</w:t>
-      </w:r>
-      <w:proofErr w:type="spellEnd"/>
-      <w:r>
-        <w:rPr>
-          <w:rFonts w:asciiTheme="minorHAnsi" w:hAnsiTheme="minorHAnsi"/>
-          <w:i/>
-          <w:color w:val="262626" w:themeColor="text1" w:themeTint="D9"/>
-        </w:rPr>
-        <w:t xml:space="preserve"> </w:t>
+        <w:t xml:space="preserve">i </w:t>
       </w:r>
       <w:r>
         <w:rPr>
@@ -7364,23 +7189,7 @@
           <w:rFonts w:asciiTheme="minorHAnsi" w:hAnsiTheme="minorHAnsi"/>
           <w:color w:val="262626" w:themeColor="text1" w:themeTint="D9"/>
         </w:rPr>
-        <w:t xml:space="preserve">First, check that intact red and </w:t>
-      </w:r>
-      <w:proofErr w:type="gramStart"/>
-      <w:r>
-        <w:rPr>
-          <w:rFonts w:asciiTheme="minorHAnsi" w:hAnsiTheme="minorHAnsi"/>
-          <w:color w:val="262626" w:themeColor="text1" w:themeTint="D9"/>
-        </w:rPr>
-        <w:t>green .IDAT</w:t>
-      </w:r>
-      <w:proofErr w:type="gramEnd"/>
-      <w:r>
-        <w:rPr>
-          <w:rFonts w:asciiTheme="minorHAnsi" w:hAnsiTheme="minorHAnsi"/>
-          <w:color w:val="262626" w:themeColor="text1" w:themeTint="D9"/>
-        </w:rPr>
-        <w:t xml:space="preserve"> files are present for each sample (using MD5 checksum).  </w:t>
+        <w:t xml:space="preserve">First, check that intact red and green .IDAT files are present for each sample (using MD5 checksum).  </w:t>
       </w:r>
     </w:p>
     <w:p>
@@ -7512,7 +7321,6 @@
         <w:lastRenderedPageBreak/>
         <w:t xml:space="preserve">Generate </w:t>
       </w:r>
-      <w:proofErr w:type="spellStart"/>
       <w:r>
         <w:rPr>
           <w:rFonts w:asciiTheme="minorHAnsi" w:hAnsiTheme="minorHAnsi"/>
@@ -7522,7 +7330,6 @@
         </w:rPr>
         <w:t>meffil</w:t>
       </w:r>
-      <w:proofErr w:type="spellEnd"/>
       <w:r>
         <w:rPr>
           <w:rFonts w:asciiTheme="minorHAnsi" w:hAnsiTheme="minorHAnsi"/>
@@ -7567,7 +7374,6 @@
         </w:rPr>
         <w:t xml:space="preserve">Generate sample sheet and QC objects in </w:t>
       </w:r>
-      <w:proofErr w:type="spellStart"/>
       <w:r>
         <w:rPr>
           <w:rFonts w:asciiTheme="minorHAnsi" w:hAnsiTheme="minorHAnsi"/>
@@ -7576,7 +7382,6 @@
         </w:rPr>
         <w:t>meffil</w:t>
       </w:r>
-      <w:proofErr w:type="spellEnd"/>
       <w:r>
         <w:rPr>
           <w:rFonts w:asciiTheme="minorHAnsi" w:hAnsiTheme="minorHAnsi"/>
@@ -7658,7 +7463,6 @@
         </w:rPr>
         <w:t xml:space="preserve">The </w:t>
       </w:r>
-      <w:proofErr w:type="spellStart"/>
       <w:r>
         <w:rPr>
           <w:rFonts w:asciiTheme="minorHAnsi" w:hAnsiTheme="minorHAnsi"/>
@@ -7667,7 +7471,6 @@
         </w:rPr>
         <w:t>meffil</w:t>
       </w:r>
-      <w:proofErr w:type="spellEnd"/>
       <w:r>
         <w:rPr>
           <w:rFonts w:asciiTheme="minorHAnsi" w:hAnsiTheme="minorHAnsi"/>
@@ -7764,8 +7567,6 @@
         </w:rPr>
         <w:t xml:space="preserve">, check that IDs match using genotypes from </w:t>
       </w:r>
-      <w:proofErr w:type="spellStart"/>
-      <w:proofErr w:type="gramStart"/>
       <w:r>
         <w:rPr>
           <w:rFonts w:asciiTheme="minorHAnsi" w:hAnsiTheme="minorHAnsi"/>
@@ -7774,37 +7575,12 @@
         </w:rPr>
         <w:t>meffil</w:t>
       </w:r>
-      <w:proofErr w:type="spellEnd"/>
-      <w:r>
-        <w:rPr>
-          <w:rFonts w:asciiTheme="minorHAnsi" w:hAnsiTheme="minorHAnsi"/>
-          <w:color w:val="262626" w:themeColor="text1" w:themeTint="D9"/>
-        </w:rPr>
-        <w:t xml:space="preserve">  (</w:t>
-      </w:r>
-      <w:proofErr w:type="gramEnd"/>
-      <w:r>
-        <w:rPr>
-          <w:rFonts w:asciiTheme="minorHAnsi" w:hAnsiTheme="minorHAnsi"/>
-          <w:color w:val="262626" w:themeColor="text1" w:themeTint="D9"/>
-        </w:rPr>
-        <w:t xml:space="preserve">this might be done </w:t>
-      </w:r>
-      <w:proofErr w:type="spellStart"/>
-      <w:r>
-        <w:rPr>
-          <w:rFonts w:asciiTheme="minorHAnsi" w:hAnsiTheme="minorHAnsi"/>
-          <w:color w:val="262626" w:themeColor="text1" w:themeTint="D9"/>
-        </w:rPr>
-        <w:t>posthoc</w:t>
-      </w:r>
-      <w:proofErr w:type="spellEnd"/>
-      <w:r>
-        <w:rPr>
-          <w:rFonts w:asciiTheme="minorHAnsi" w:hAnsiTheme="minorHAnsi"/>
-          <w:color w:val="262626" w:themeColor="text1" w:themeTint="D9"/>
-        </w:rPr>
-        <w:t>, depending on when the data becomes available)</w:t>
+      <w:r>
+        <w:rPr>
+          <w:rFonts w:asciiTheme="minorHAnsi" w:hAnsiTheme="minorHAnsi"/>
+          <w:color w:val="262626" w:themeColor="text1" w:themeTint="D9"/>
+        </w:rPr>
+        <w:t xml:space="preserve">  (this might be done posthoc, depending on when the data becomes available)</w:t>
       </w:r>
     </w:p>
     <w:p>
@@ -7844,7 +7620,6 @@
         </w:rPr>
         <w:t xml:space="preserve">Generate and inspect </w:t>
       </w:r>
-      <w:proofErr w:type="spellStart"/>
       <w:r>
         <w:rPr>
           <w:rFonts w:asciiTheme="minorHAnsi" w:hAnsiTheme="minorHAnsi"/>
@@ -7854,7 +7629,6 @@
         </w:rPr>
         <w:t>meffil</w:t>
       </w:r>
-      <w:proofErr w:type="spellEnd"/>
       <w:r>
         <w:rPr>
           <w:rFonts w:asciiTheme="minorHAnsi" w:hAnsiTheme="minorHAnsi"/>
@@ -7954,7 +7728,6 @@
         </w:rPr>
         <w:t xml:space="preserve">Default </w:t>
       </w:r>
-      <w:proofErr w:type="spellStart"/>
       <w:r>
         <w:rPr>
           <w:rFonts w:asciiTheme="minorHAnsi" w:hAnsiTheme="minorHAnsi"/>
@@ -7971,7 +7744,6 @@
         </w:rPr>
         <w:t>effil</w:t>
       </w:r>
-      <w:proofErr w:type="spellEnd"/>
       <w:r>
         <w:rPr>
           <w:rFonts w:asciiTheme="minorHAnsi" w:hAnsiTheme="minorHAnsi"/>
@@ -8007,7 +7779,6 @@
         </w:rPr>
         <w:t xml:space="preserve"> (along with the </w:t>
       </w:r>
-      <w:proofErr w:type="spellStart"/>
       <w:r>
         <w:rPr>
           <w:rFonts w:asciiTheme="minorHAnsi" w:hAnsiTheme="minorHAnsi"/>
@@ -8016,7 +7787,6 @@
         </w:rPr>
         <w:t>goDMC</w:t>
       </w:r>
-      <w:proofErr w:type="spellEnd"/>
       <w:r>
         <w:rPr>
           <w:rFonts w:asciiTheme="minorHAnsi" w:hAnsiTheme="minorHAnsi"/>
@@ -8232,37 +8002,7 @@
           <w:rFonts w:asciiTheme="minorHAnsi" w:hAnsiTheme="minorHAnsi"/>
           <w:color w:val="262626" w:themeColor="text1" w:themeTint="D9"/>
         </w:rPr>
-        <w:t xml:space="preserve">-value </w:t>
-      </w:r>
-      <w:proofErr w:type="gramStart"/>
-      <w:r>
-        <w:rPr>
-          <w:rFonts w:asciiTheme="minorHAnsi" w:hAnsiTheme="minorHAnsi"/>
-          <w:color w:val="262626" w:themeColor="text1" w:themeTint="D9"/>
-        </w:rPr>
-        <w:t>(</w:t>
-      </w:r>
-      <w:r>
-        <w:rPr>
-          <w:rFonts w:asciiTheme="minorHAnsi" w:hAnsiTheme="minorHAnsi"/>
-          <w:color w:val="262626" w:themeColor="text1" w:themeTint="D9"/>
-        </w:rPr>
-        <w:t xml:space="preserve"> </w:t>
-      </w:r>
-      <w:r>
-        <w:rPr>
-          <w:rFonts w:asciiTheme="minorHAnsi" w:hAnsiTheme="minorHAnsi"/>
-          <w:color w:val="262626" w:themeColor="text1" w:themeTint="D9"/>
-        </w:rPr>
-        <w:t>&gt;</w:t>
-      </w:r>
-      <w:proofErr w:type="gramEnd"/>
-      <w:r>
-        <w:rPr>
-          <w:rFonts w:asciiTheme="minorHAnsi" w:hAnsiTheme="minorHAnsi"/>
-          <w:color w:val="262626" w:themeColor="text1" w:themeTint="D9"/>
-        </w:rPr>
-        <w:t xml:space="preserve"> 0.01) – 0.1</w:t>
+        <w:t>-value ( &gt; 0.01) – 0.1</w:t>
       </w:r>
     </w:p>
     <w:p>
@@ -8309,23 +8049,7 @@
           <w:rFonts w:asciiTheme="minorHAnsi" w:hAnsiTheme="minorHAnsi"/>
           <w:color w:val="262626" w:themeColor="text1" w:themeTint="D9"/>
         </w:rPr>
-        <w:t xml:space="preserve"> </w:t>
-      </w:r>
-      <w:proofErr w:type="gramStart"/>
-      <w:r>
-        <w:rPr>
-          <w:rFonts w:asciiTheme="minorHAnsi" w:hAnsiTheme="minorHAnsi"/>
-          <w:color w:val="262626" w:themeColor="text1" w:themeTint="D9"/>
-        </w:rPr>
-        <w:t>( &lt;</w:t>
-      </w:r>
-      <w:proofErr w:type="gramEnd"/>
-      <w:r>
-        <w:rPr>
-          <w:rFonts w:asciiTheme="minorHAnsi" w:hAnsiTheme="minorHAnsi"/>
-          <w:color w:val="262626" w:themeColor="text1" w:themeTint="D9"/>
-        </w:rPr>
-        <w:t xml:space="preserve"> 3)</w:t>
+        <w:t xml:space="preserve"> ( &lt; 3)</w:t>
       </w:r>
       <w:r>
         <w:rPr>
@@ -8386,23 +8110,7 @@
           <w:rFonts w:asciiTheme="minorHAnsi" w:hAnsiTheme="minorHAnsi"/>
           <w:color w:val="262626" w:themeColor="text1" w:themeTint="D9"/>
         </w:rPr>
-        <w:t xml:space="preserve">methylated vs </w:t>
-      </w:r>
-      <w:proofErr w:type="spellStart"/>
-      <w:r>
-        <w:rPr>
-          <w:rFonts w:asciiTheme="minorHAnsi" w:hAnsiTheme="minorHAnsi"/>
-          <w:color w:val="262626" w:themeColor="text1" w:themeTint="D9"/>
-        </w:rPr>
-        <w:t>unmethylated</w:t>
-      </w:r>
-      <w:proofErr w:type="spellEnd"/>
-      <w:r>
-        <w:rPr>
-          <w:rFonts w:asciiTheme="minorHAnsi" w:hAnsiTheme="minorHAnsi"/>
-          <w:color w:val="262626" w:themeColor="text1" w:themeTint="D9"/>
-        </w:rPr>
-        <w:t xml:space="preserve"> outlier – 3 SDs</w:t>
+        <w:t>methylated vs unmethylated outlier – 3 SDs</w:t>
       </w:r>
     </w:p>
     <w:p>
@@ -8444,7 +8152,6 @@
         </w:rPr>
         <w:t xml:space="preserve">control probe </w:t>
       </w:r>
-      <w:proofErr w:type="gramStart"/>
       <w:r>
         <w:rPr>
           <w:rFonts w:asciiTheme="minorHAnsi" w:hAnsiTheme="minorHAnsi"/>
@@ -8452,7 +8159,6 @@
         </w:rPr>
         <w:t>outliers  (</w:t>
       </w:r>
-      <w:proofErr w:type="gramEnd"/>
       <w:r>
         <w:rPr>
           <w:rFonts w:asciiTheme="minorHAnsi" w:hAnsiTheme="minorHAnsi"/>
@@ -8465,21 +8171,7 @@
           <w:rFonts w:asciiTheme="minorHAnsi" w:hAnsiTheme="minorHAnsi"/>
           <w:color w:val="262626" w:themeColor="text1" w:themeTint="D9"/>
         </w:rPr>
-        <w:t xml:space="preserve">2, &amp; more?) </w:t>
-      </w:r>
-      <w:r>
-        <w:rPr>
-          <w:rFonts w:asciiTheme="minorHAnsi" w:hAnsiTheme="minorHAnsi"/>
-          <w:color w:val="262626" w:themeColor="text1" w:themeTint="D9"/>
-        </w:rPr>
-        <w:t>–</w:t>
-      </w:r>
-      <w:r>
-        <w:rPr>
-          <w:rFonts w:asciiTheme="minorHAnsi" w:hAnsiTheme="minorHAnsi"/>
-          <w:color w:val="262626" w:themeColor="text1" w:themeTint="D9"/>
-        </w:rPr>
-        <w:t xml:space="preserve"> </w:t>
+        <w:t xml:space="preserve">2, &amp; more?) – </w:t>
       </w:r>
       <w:r>
         <w:rPr>
@@ -8643,23 +8335,7 @@
           <w:rFonts w:asciiTheme="minorHAnsi" w:hAnsiTheme="minorHAnsi"/>
           <w:color w:val="262626" w:themeColor="text1" w:themeTint="D9"/>
         </w:rPr>
-        <w:t xml:space="preserve"> </w:t>
-      </w:r>
-      <w:proofErr w:type="gramStart"/>
-      <w:r>
-        <w:rPr>
-          <w:rFonts w:asciiTheme="minorHAnsi" w:hAnsiTheme="minorHAnsi"/>
-          <w:color w:val="262626" w:themeColor="text1" w:themeTint="D9"/>
-        </w:rPr>
-        <w:t>( &gt;</w:t>
-      </w:r>
-      <w:proofErr w:type="gramEnd"/>
-      <w:r>
-        <w:rPr>
-          <w:rFonts w:asciiTheme="minorHAnsi" w:hAnsiTheme="minorHAnsi"/>
-          <w:color w:val="262626" w:themeColor="text1" w:themeTint="D9"/>
-        </w:rPr>
-        <w:t xml:space="preserve"> 0.01)</w:t>
+        <w:t xml:space="preserve"> ( &gt; 0.01)</w:t>
       </w:r>
       <w:r>
         <w:rPr>
@@ -8713,23 +8389,7 @@
           <w:rFonts w:asciiTheme="minorHAnsi" w:hAnsiTheme="minorHAnsi"/>
           <w:color w:val="262626" w:themeColor="text1" w:themeTint="D9"/>
         </w:rPr>
-        <w:t xml:space="preserve"> </w:t>
-      </w:r>
-      <w:proofErr w:type="gramStart"/>
-      <w:r>
-        <w:rPr>
-          <w:rFonts w:asciiTheme="minorHAnsi" w:hAnsiTheme="minorHAnsi"/>
-          <w:color w:val="262626" w:themeColor="text1" w:themeTint="D9"/>
-        </w:rPr>
-        <w:t>( &lt;</w:t>
-      </w:r>
-      <w:proofErr w:type="gramEnd"/>
-      <w:r>
-        <w:rPr>
-          <w:rFonts w:asciiTheme="minorHAnsi" w:hAnsiTheme="minorHAnsi"/>
-          <w:color w:val="262626" w:themeColor="text1" w:themeTint="D9"/>
-        </w:rPr>
-        <w:t xml:space="preserve"> 3)</w:t>
+        <w:t xml:space="preserve"> ( &lt; 3)</w:t>
       </w:r>
       <w:r>
         <w:rPr>
@@ -8783,7 +8443,6 @@
         </w:rPr>
         <w:t xml:space="preserve">Generate and inspect </w:t>
       </w:r>
-      <w:proofErr w:type="spellStart"/>
       <w:r>
         <w:rPr>
           <w:rFonts w:asciiTheme="minorHAnsi" w:hAnsiTheme="minorHAnsi"/>
@@ -8793,7 +8452,6 @@
         </w:rPr>
         <w:t>meffil</w:t>
       </w:r>
-      <w:proofErr w:type="spellEnd"/>
       <w:r>
         <w:rPr>
           <w:rFonts w:asciiTheme="minorHAnsi" w:hAnsiTheme="minorHAnsi"/>
@@ -9042,7 +8700,6 @@
         </w:rPr>
         <w:t xml:space="preserve">using </w:t>
       </w:r>
-      <w:proofErr w:type="spellStart"/>
       <w:r>
         <w:rPr>
           <w:rFonts w:asciiTheme="minorHAnsi" w:hAnsiTheme="minorHAnsi"/>
@@ -9051,7 +8708,6 @@
         </w:rPr>
         <w:t>meffil</w:t>
       </w:r>
-      <w:proofErr w:type="spellEnd"/>
     </w:p>
     <w:p>
       <w:pPr>
@@ -9090,7 +8746,6 @@
         </w:rPr>
         <w:t xml:space="preserve">Generate and inspect </w:t>
       </w:r>
-      <w:proofErr w:type="spellStart"/>
       <w:r>
         <w:rPr>
           <w:rFonts w:asciiTheme="minorHAnsi" w:hAnsiTheme="minorHAnsi"/>
@@ -9100,7 +8755,6 @@
         </w:rPr>
         <w:t>meffil</w:t>
       </w:r>
-      <w:proofErr w:type="spellEnd"/>
       <w:r>
         <w:rPr>
           <w:rFonts w:asciiTheme="minorHAnsi" w:hAnsiTheme="minorHAnsi"/>
@@ -9252,39 +8906,7 @@
           <w:rFonts w:asciiTheme="minorHAnsi" w:hAnsiTheme="minorHAnsi"/>
           <w:color w:val="262626" w:themeColor="text1" w:themeTint="D9"/>
         </w:rPr>
-        <w:t xml:space="preserve">types: Eos, CD8T, </w:t>
-      </w:r>
-      <w:proofErr w:type="spellStart"/>
-      <w:r>
-        <w:rPr>
-          <w:rFonts w:asciiTheme="minorHAnsi" w:hAnsiTheme="minorHAnsi"/>
-          <w:color w:val="262626" w:themeColor="text1" w:themeTint="D9"/>
-        </w:rPr>
-        <w:t>Bcell</w:t>
-      </w:r>
-      <w:proofErr w:type="spellEnd"/>
-      <w:r>
-        <w:rPr>
-          <w:rFonts w:asciiTheme="minorHAnsi" w:hAnsiTheme="minorHAnsi"/>
-          <w:color w:val="262626" w:themeColor="text1" w:themeTint="D9"/>
-        </w:rPr>
-        <w:t xml:space="preserve">, Mono, NK, CD4T, </w:t>
-      </w:r>
-      <w:proofErr w:type="spellStart"/>
-      <w:r>
-        <w:rPr>
-          <w:rFonts w:asciiTheme="minorHAnsi" w:hAnsiTheme="minorHAnsi"/>
-          <w:color w:val="262626" w:themeColor="text1" w:themeTint="D9"/>
-        </w:rPr>
-        <w:t>Neu</w:t>
-      </w:r>
-      <w:proofErr w:type="spellEnd"/>
-      <w:r>
-        <w:rPr>
-          <w:rFonts w:asciiTheme="minorHAnsi" w:hAnsiTheme="minorHAnsi"/>
-          <w:color w:val="262626" w:themeColor="text1" w:themeTint="D9"/>
-        </w:rPr>
-        <w:t>.</w:t>
+        <w:t>types: Eos, CD8T, Bcell, Mono, NK, CD4T, Neu.</w:t>
       </w:r>
       <w:r>
         <w:rPr>
@@ -9418,23 +9040,7 @@
           <w:rFonts w:asciiTheme="minorHAnsi" w:hAnsiTheme="minorHAnsi"/>
           <w:color w:val="262626" w:themeColor="text1" w:themeTint="D9"/>
         </w:rPr>
-        <w:t xml:space="preserve">The precise strategy for adjusting for batch covariates, unmeasured sources of variation </w:t>
-      </w:r>
-      <w:proofErr w:type="spellStart"/>
-      <w:r>
-        <w:rPr>
-          <w:rFonts w:asciiTheme="minorHAnsi" w:hAnsiTheme="minorHAnsi"/>
-          <w:color w:val="262626" w:themeColor="text1" w:themeTint="D9"/>
-        </w:rPr>
-        <w:t>etc</w:t>
-      </w:r>
-      <w:proofErr w:type="spellEnd"/>
-      <w:r>
-        <w:rPr>
-          <w:rFonts w:asciiTheme="minorHAnsi" w:hAnsiTheme="minorHAnsi"/>
-          <w:color w:val="262626" w:themeColor="text1" w:themeTint="D9"/>
-        </w:rPr>
-        <w:t xml:space="preserve"> w</w:t>
+        <w:t>The precise strategy for adjusting for batch covariates, unmeasured sources of variation etc w</w:t>
       </w:r>
       <w:r>
         <w:rPr>
@@ -9948,92 +9554,80 @@
         </w:rPr>
         <w:t xml:space="preserve"> and a decision taken on whether to impute or remove. The output generated here will be an </w:t>
       </w:r>
-      <w:proofErr w:type="spellStart"/>
       <w:r>
         <w:rPr>
           <w:rFonts w:asciiTheme="minorHAnsi" w:hAnsiTheme="minorHAnsi"/>
           <w:i/>
           <w:color w:val="262626" w:themeColor="text1" w:themeTint="D9"/>
         </w:rPr>
+        <w:t xml:space="preserve">i </w:t>
+      </w:r>
+      <w:r>
+        <w:rPr>
+          <w:rFonts w:asciiTheme="minorHAnsi" w:hAnsiTheme="minorHAnsi"/>
+          <w:color w:val="262626" w:themeColor="text1" w:themeTint="D9"/>
+        </w:rPr>
+        <w:t xml:space="preserve">x </w:t>
+      </w:r>
+      <w:r>
+        <w:rPr>
+          <w:rFonts w:asciiTheme="minorHAnsi" w:hAnsiTheme="minorHAnsi"/>
+          <w:i/>
+          <w:color w:val="262626" w:themeColor="text1" w:themeTint="D9"/>
+        </w:rPr>
+        <w:t>k</w:t>
+      </w:r>
+      <w:r>
+        <w:rPr>
+          <w:rFonts w:asciiTheme="minorHAnsi" w:hAnsiTheme="minorHAnsi"/>
+          <w:i/>
+          <w:color w:val="262626" w:themeColor="text1" w:themeTint="D9"/>
+        </w:rPr>
+        <w:t xml:space="preserve"> </w:t>
+      </w:r>
+      <w:r>
+        <w:rPr>
+          <w:rFonts w:asciiTheme="minorHAnsi" w:hAnsiTheme="minorHAnsi"/>
+          <w:color w:val="262626" w:themeColor="text1" w:themeTint="D9"/>
+        </w:rPr>
+        <w:t xml:space="preserve">matrix </w:t>
+      </w:r>
+      <w:r>
+        <w:rPr>
+          <w:rFonts w:asciiTheme="minorHAnsi" w:hAnsiTheme="minorHAnsi"/>
+          <w:color w:val="262626" w:themeColor="text1" w:themeTint="D9"/>
+        </w:rPr>
+        <w:t xml:space="preserve">of </w:t>
+      </w:r>
+      <w:r>
+        <w:rPr>
+          <w:rFonts w:asciiTheme="minorHAnsi" w:hAnsiTheme="minorHAnsi"/>
+          <w:color w:val="262626" w:themeColor="text1" w:themeTint="D9"/>
+        </w:rPr>
+        <w:t>processed outcome</w:t>
+      </w:r>
+      <w:r>
+        <w:rPr>
+          <w:rFonts w:asciiTheme="minorHAnsi" w:hAnsiTheme="minorHAnsi"/>
+          <w:color w:val="262626" w:themeColor="text1" w:themeTint="D9"/>
+        </w:rPr>
+        <w:t xml:space="preserve"> variables</w:t>
+      </w:r>
+      <w:r>
+        <w:rPr>
+          <w:rFonts w:asciiTheme="minorHAnsi" w:hAnsiTheme="minorHAnsi"/>
+          <w:color w:val="262626" w:themeColor="text1" w:themeTint="D9"/>
+        </w:rPr>
+        <w:t xml:space="preserve">, for </w:t>
+      </w:r>
+      <w:r>
+        <w:rPr>
+          <w:rFonts w:asciiTheme="minorHAnsi" w:hAnsiTheme="minorHAnsi"/>
+          <w:i/>
+          <w:color w:val="262626" w:themeColor="text1" w:themeTint="D9"/>
+        </w:rPr>
         <w:t>i</w:t>
       </w:r>
-      <w:proofErr w:type="spellEnd"/>
-      <w:r>
-        <w:rPr>
-          <w:rFonts w:asciiTheme="minorHAnsi" w:hAnsiTheme="minorHAnsi"/>
-          <w:i/>
-          <w:color w:val="262626" w:themeColor="text1" w:themeTint="D9"/>
-        </w:rPr>
-        <w:t xml:space="preserve"> </w:t>
-      </w:r>
-      <w:r>
-        <w:rPr>
-          <w:rFonts w:asciiTheme="minorHAnsi" w:hAnsiTheme="minorHAnsi"/>
-          <w:color w:val="262626" w:themeColor="text1" w:themeTint="D9"/>
-        </w:rPr>
-        <w:t xml:space="preserve">x </w:t>
-      </w:r>
-      <w:r>
-        <w:rPr>
-          <w:rFonts w:asciiTheme="minorHAnsi" w:hAnsiTheme="minorHAnsi"/>
-          <w:i/>
-          <w:color w:val="262626" w:themeColor="text1" w:themeTint="D9"/>
-        </w:rPr>
-        <w:t>k</w:t>
-      </w:r>
-      <w:r>
-        <w:rPr>
-          <w:rFonts w:asciiTheme="minorHAnsi" w:hAnsiTheme="minorHAnsi"/>
-          <w:i/>
-          <w:color w:val="262626" w:themeColor="text1" w:themeTint="D9"/>
-        </w:rPr>
-        <w:t xml:space="preserve"> </w:t>
-      </w:r>
-      <w:r>
-        <w:rPr>
-          <w:rFonts w:asciiTheme="minorHAnsi" w:hAnsiTheme="minorHAnsi"/>
-          <w:color w:val="262626" w:themeColor="text1" w:themeTint="D9"/>
-        </w:rPr>
-        <w:t xml:space="preserve">matrix </w:t>
-      </w:r>
-      <w:r>
-        <w:rPr>
-          <w:rFonts w:asciiTheme="minorHAnsi" w:hAnsiTheme="minorHAnsi"/>
-          <w:color w:val="262626" w:themeColor="text1" w:themeTint="D9"/>
-        </w:rPr>
-        <w:t xml:space="preserve">of </w:t>
-      </w:r>
-      <w:r>
-        <w:rPr>
-          <w:rFonts w:asciiTheme="minorHAnsi" w:hAnsiTheme="minorHAnsi"/>
-          <w:color w:val="262626" w:themeColor="text1" w:themeTint="D9"/>
-        </w:rPr>
-        <w:t>processed outcome</w:t>
-      </w:r>
-      <w:r>
-        <w:rPr>
-          <w:rFonts w:asciiTheme="minorHAnsi" w:hAnsiTheme="minorHAnsi"/>
-          <w:color w:val="262626" w:themeColor="text1" w:themeTint="D9"/>
-        </w:rPr>
-        <w:t xml:space="preserve"> variables</w:t>
-      </w:r>
-      <w:r>
-        <w:rPr>
-          <w:rFonts w:asciiTheme="minorHAnsi" w:hAnsiTheme="minorHAnsi"/>
-          <w:color w:val="262626" w:themeColor="text1" w:themeTint="D9"/>
-        </w:rPr>
-        <w:t xml:space="preserve">, for </w:t>
-      </w:r>
-      <w:proofErr w:type="spellStart"/>
-      <w:r>
-        <w:rPr>
-          <w:rFonts w:asciiTheme="minorHAnsi" w:hAnsiTheme="minorHAnsi"/>
-          <w:i/>
-          <w:color w:val="262626" w:themeColor="text1" w:themeTint="D9"/>
-        </w:rPr>
-        <w:t>i</w:t>
-      </w:r>
-      <w:proofErr w:type="spellEnd"/>
       <w:r>
         <w:rPr>
           <w:rFonts w:asciiTheme="minorHAnsi" w:hAnsiTheme="minorHAnsi"/>
@@ -10424,30 +10018,14 @@
           <w:rFonts w:asciiTheme="minorHAnsi" w:hAnsiTheme="minorHAnsi"/>
           <w:color w:val="262626" w:themeColor="text1" w:themeTint="D9"/>
         </w:rPr>
-        <w:t xml:space="preserve"> of cognitive measures to produce one or more derived </w:t>
-      </w:r>
-      <w:proofErr w:type="gramStart"/>
-      <w:r>
-        <w:rPr>
-          <w:rFonts w:asciiTheme="minorHAnsi" w:hAnsiTheme="minorHAnsi"/>
-          <w:color w:val="262626" w:themeColor="text1" w:themeTint="D9"/>
-        </w:rPr>
-        <w:t>variables</w:t>
-      </w:r>
-      <w:r>
-        <w:rPr>
-          <w:rFonts w:asciiTheme="minorHAnsi" w:hAnsiTheme="minorHAnsi"/>
-          <w:color w:val="262626" w:themeColor="text1" w:themeTint="D9"/>
-        </w:rPr>
-        <w:t>)(</w:t>
-      </w:r>
-      <w:proofErr w:type="gramEnd"/>
-      <w:r>
-        <w:rPr>
-          <w:rFonts w:asciiTheme="minorHAnsi" w:hAnsiTheme="minorHAnsi"/>
-          <w:color w:val="262626" w:themeColor="text1" w:themeTint="D9"/>
-        </w:rPr>
-        <w:t>TBD)</w:t>
+        <w:t xml:space="preserve"> of cognitive measures to produce one or more derived variables</w:t>
+      </w:r>
+      <w:r>
+        <w:rPr>
+          <w:rFonts w:asciiTheme="minorHAnsi" w:hAnsiTheme="minorHAnsi"/>
+          <w:color w:val="262626" w:themeColor="text1" w:themeTint="D9"/>
+        </w:rPr>
+        <w:t>)(TBD)</w:t>
       </w:r>
       <w:r>
         <w:rPr>
@@ -11462,17 +11040,8 @@
           <w:rFonts w:asciiTheme="minorHAnsi" w:hAnsiTheme="minorHAnsi"/>
           <w:color w:val="262626" w:themeColor="text1" w:themeTint="D9"/>
         </w:rPr>
-        <w:t>MMNP</w:t>
-      </w:r>
-      <w:proofErr w:type="gramStart"/>
-      <w:r>
-        <w:rPr>
-          <w:rFonts w:asciiTheme="minorHAnsi" w:hAnsiTheme="minorHAnsi"/>
-          <w:color w:val="262626" w:themeColor="text1" w:themeTint="D9"/>
-        </w:rPr>
-        <w:t>: ?</w:t>
-      </w:r>
-      <w:proofErr w:type="gramEnd"/>
+        <w:t>MMNP: ?</w:t>
+      </w:r>
       <w:r>
         <w:rPr>
           <w:rFonts w:asciiTheme="minorHAnsi" w:hAnsiTheme="minorHAnsi"/>
@@ -11922,16 +11491,7 @@
           <w:i/>
           <w:color w:val="262626" w:themeColor="text1" w:themeTint="D9"/>
         </w:rPr>
-        <w:t>r</w:t>
-      </w:r>
-      <w:r>
-        <w:rPr>
-          <w:rFonts w:asciiTheme="minorHAnsi" w:hAnsiTheme="minorHAnsi"/>
-          <w:b/>
-          <w:i/>
-          <w:color w:val="262626" w:themeColor="text1" w:themeTint="D9"/>
-        </w:rPr>
-        <w:t>egression</w:t>
+        <w:t>modelling</w:t>
       </w:r>
     </w:p>
     <w:p>
@@ -11996,21 +11556,36 @@
           <w:rFonts w:asciiTheme="minorHAnsi" w:hAnsiTheme="minorHAnsi"/>
           <w:color w:val="262626" w:themeColor="text1" w:themeTint="D9"/>
         </w:rPr>
-        <w:t>, the following linear model will</w:t>
-      </w:r>
-      <w:r>
-        <w:rPr>
-          <w:rFonts w:asciiTheme="minorHAnsi" w:hAnsiTheme="minorHAnsi"/>
-          <w:color w:val="262626" w:themeColor="text1" w:themeTint="D9"/>
-        </w:rPr>
-        <w:t xml:space="preserve"> be used</w:t>
-      </w:r>
-      <w:r>
-        <w:rPr>
-          <w:rFonts w:asciiTheme="minorHAnsi" w:hAnsiTheme="minorHAnsi"/>
-          <w:color w:val="262626" w:themeColor="text1" w:themeTint="D9"/>
-        </w:rPr>
-        <w:t>:</w:t>
+        <w:t xml:space="preserve">, </w:t>
+      </w:r>
+      <w:r>
+        <w:rPr>
+          <w:rFonts w:asciiTheme="minorHAnsi" w:hAnsiTheme="minorHAnsi"/>
+          <w:color w:val="262626" w:themeColor="text1" w:themeTint="D9"/>
+        </w:rPr>
+        <w:t xml:space="preserve">the  </w:t>
+      </w:r>
+      <w:r>
+        <w:rPr>
+          <w:rFonts w:asciiTheme="minorHAnsi" w:hAnsiTheme="minorHAnsi"/>
+          <w:color w:val="262626" w:themeColor="text1" w:themeTint="D9"/>
+        </w:rPr>
+        <w:t xml:space="preserve"> </w:t>
+      </w:r>
+      <w:r>
+        <w:rPr>
+          <w:rFonts w:asciiTheme="minorHAnsi" w:hAnsiTheme="minorHAnsi"/>
+          <w:i/>
+          <w:color w:val="262626" w:themeColor="text1" w:themeTint="D9"/>
+        </w:rPr>
+        <w:t>limma</w:t>
+      </w:r>
+      <w:r>
+        <w:rPr>
+          <w:rFonts w:asciiTheme="minorHAnsi" w:hAnsiTheme="minorHAnsi"/>
+          <w:color w:val="262626" w:themeColor="text1" w:themeTint="D9"/>
+        </w:rPr>
+        <w:t xml:space="preserve"> package in R will be used to fit the following model: </w:t>
       </w:r>
     </w:p>
     <w:p>
@@ -12121,18 +11696,8 @@
           <w:i/>
           <w:color w:val="262626" w:themeColor="text1" w:themeTint="D9"/>
         </w:rPr>
-        <w:t xml:space="preserve"> </w:t>
-      </w:r>
-      <w:proofErr w:type="spellStart"/>
-      <w:r>
-        <w:rPr>
-          <w:rFonts w:asciiTheme="minorHAnsi" w:hAnsiTheme="minorHAnsi"/>
-          <w:i/>
-          <w:color w:val="262626" w:themeColor="text1" w:themeTint="D9"/>
-        </w:rPr>
-        <w:t>further_covs</w:t>
-      </w:r>
-      <w:proofErr w:type="spellEnd"/>
+        <w:t xml:space="preserve"> further_covs</w:t>
+      </w:r>
     </w:p>
     <w:p>
       <w:pPr>
@@ -12216,30 +11781,14 @@
           <w:rFonts w:asciiTheme="minorHAnsi" w:hAnsiTheme="minorHAnsi"/>
           <w:color w:val="262626" w:themeColor="text1" w:themeTint="D9"/>
         </w:rPr>
-        <w:t xml:space="preserve"> for the site being </w:t>
-      </w:r>
-      <w:proofErr w:type="gramStart"/>
-      <w:r>
-        <w:rPr>
-          <w:rFonts w:asciiTheme="minorHAnsi" w:hAnsiTheme="minorHAnsi"/>
-          <w:color w:val="262626" w:themeColor="text1" w:themeTint="D9"/>
-        </w:rPr>
-        <w:t xml:space="preserve">tested </w:t>
-      </w:r>
-      <w:r>
-        <w:rPr>
-          <w:rFonts w:asciiTheme="minorHAnsi" w:hAnsiTheme="minorHAnsi"/>
-          <w:color w:val="262626" w:themeColor="text1" w:themeTint="D9"/>
-        </w:rPr>
-        <w:t xml:space="preserve"> (</w:t>
-      </w:r>
-      <w:proofErr w:type="gramEnd"/>
-      <w:r>
-        <w:rPr>
-          <w:rFonts w:asciiTheme="minorHAnsi" w:hAnsiTheme="minorHAnsi"/>
-          <w:color w:val="262626" w:themeColor="text1" w:themeTint="D9"/>
-        </w:rPr>
-        <w:t>M-value = log</w:t>
+        <w:t xml:space="preserve"> for the site being tested </w:t>
+      </w:r>
+      <w:r>
+        <w:rPr>
+          <w:rFonts w:asciiTheme="minorHAnsi" w:hAnsiTheme="minorHAnsi"/>
+          <w:color w:val="262626" w:themeColor="text1" w:themeTint="D9"/>
+        </w:rPr>
+        <w:t xml:space="preserve"> (M-value = log</w:t>
       </w:r>
       <w:r>
         <w:rPr>
@@ -12513,21 +12062,12 @@
           <w:color w:val="262626" w:themeColor="text1" w:themeTint="D9"/>
         </w:rPr>
       </w:pPr>
-      <w:proofErr w:type="spellStart"/>
-      <w:r>
-        <w:rPr>
-          <w:rFonts w:asciiTheme="minorHAnsi" w:hAnsiTheme="minorHAnsi"/>
-          <w:color w:val="262626" w:themeColor="text1" w:themeTint="D9"/>
-        </w:rPr>
-        <w:t>futher_covs</w:t>
-      </w:r>
-      <w:proofErr w:type="spellEnd"/>
-      <w:r>
-        <w:rPr>
-          <w:rFonts w:asciiTheme="minorHAnsi" w:hAnsiTheme="minorHAnsi"/>
-          <w:color w:val="262626" w:themeColor="text1" w:themeTint="D9"/>
-        </w:rPr>
-        <w:t xml:space="preserve"> are additional adjustment covariates </w:t>
+      <w:r>
+        <w:rPr>
+          <w:rFonts w:asciiTheme="minorHAnsi" w:hAnsiTheme="minorHAnsi"/>
+          <w:color w:val="262626" w:themeColor="text1" w:themeTint="D9"/>
+        </w:rPr>
+        <w:t xml:space="preserve">futher_covs are additional adjustment covariates </w:t>
       </w:r>
       <w:r>
         <w:rPr>
@@ -12730,7 +12270,6 @@
           <w:color w:val="262626" w:themeColor="text1" w:themeTint="D9"/>
         </w:rPr>
       </w:pPr>
-      <w:proofErr w:type="gramStart"/>
       <w:r>
         <w:rPr>
           <w:rFonts w:asciiTheme="minorHAnsi" w:hAnsiTheme="minorHAnsi"/>
@@ -12738,16 +12277,7 @@
           <w:color w:val="262626" w:themeColor="text1" w:themeTint="D9"/>
         </w:rPr>
         <w:lastRenderedPageBreak/>
-        <w:t>Note :</w:t>
-      </w:r>
-      <w:proofErr w:type="gramEnd"/>
-      <w:r>
-        <w:rPr>
-          <w:rFonts w:asciiTheme="minorHAnsi" w:hAnsiTheme="minorHAnsi"/>
-          <w:i/>
-          <w:color w:val="262626" w:themeColor="text1" w:themeTint="D9"/>
-        </w:rPr>
-        <w:t xml:space="preserve"> an</w:t>
+        <w:t>Note : an</w:t>
       </w:r>
       <w:r>
         <w:rPr>
@@ -13050,7 +12580,6 @@
         </w:rPr>
         <w:t xml:space="preserve">performed using the </w:t>
       </w:r>
-      <w:proofErr w:type="spellStart"/>
       <w:r>
         <w:rPr>
           <w:rFonts w:asciiTheme="minorHAnsi" w:hAnsiTheme="minorHAnsi"/>
@@ -13059,7 +12588,6 @@
         </w:rPr>
         <w:t>bumphunting</w:t>
       </w:r>
-      <w:proofErr w:type="spellEnd"/>
       <w:r>
         <w:rPr>
           <w:rFonts w:asciiTheme="minorHAnsi" w:hAnsiTheme="minorHAnsi"/>
@@ -13074,23 +12602,13 @@
         </w:rPr>
         <w:t xml:space="preserve">and </w:t>
       </w:r>
-      <w:proofErr w:type="spellStart"/>
       <w:r>
         <w:rPr>
           <w:rFonts w:asciiTheme="minorHAnsi" w:hAnsiTheme="minorHAnsi"/>
           <w:i/>
           <w:color w:val="262626" w:themeColor="text1" w:themeTint="D9"/>
         </w:rPr>
-        <w:t>DMRcate</w:t>
-      </w:r>
-      <w:proofErr w:type="spellEnd"/>
-      <w:r>
-        <w:rPr>
-          <w:rFonts w:asciiTheme="minorHAnsi" w:hAnsiTheme="minorHAnsi"/>
-          <w:i/>
-          <w:color w:val="262626" w:themeColor="text1" w:themeTint="D9"/>
-        </w:rPr>
-        <w:t xml:space="preserve"> </w:t>
+        <w:t xml:space="preserve">DMRcate </w:t>
       </w:r>
       <w:r>
         <w:rPr>
@@ -13241,25 +12759,8 @@
           <w:rFonts w:asciiTheme="minorHAnsi" w:hAnsiTheme="minorHAnsi"/>
           <w:color w:val="262626" w:themeColor="text1" w:themeTint="D9"/>
         </w:rPr>
-        <w:t xml:space="preserve">Loci showing differences in methylation variance (VMPs) will be identified using the </w:t>
-      </w:r>
-      <w:proofErr w:type="spellStart"/>
-      <w:r>
-        <w:rPr>
-          <w:rFonts w:asciiTheme="minorHAnsi" w:hAnsiTheme="minorHAnsi"/>
-          <w:color w:val="262626" w:themeColor="text1" w:themeTint="D9"/>
-        </w:rPr>
-        <w:t>diffVar</w:t>
-      </w:r>
-      <w:proofErr w:type="spellEnd"/>
-      <w:r>
-        <w:rPr>
-          <w:rFonts w:asciiTheme="minorHAnsi" w:hAnsiTheme="minorHAnsi"/>
-          <w:color w:val="262626" w:themeColor="text1" w:themeTint="D9"/>
-        </w:rPr>
-        <w:t xml:space="preserve"> method from the </w:t>
-      </w:r>
-      <w:proofErr w:type="spellStart"/>
+        <w:t xml:space="preserve">Loci showing differences in methylation variance (VMPs) will be identified using the diffVar method from the </w:t>
+      </w:r>
       <w:r>
         <w:rPr>
           <w:rFonts w:asciiTheme="minorHAnsi" w:hAnsiTheme="minorHAnsi"/>
@@ -13268,7 +12769,6 @@
         </w:rPr>
         <w:t>missMethyl</w:t>
       </w:r>
-      <w:proofErr w:type="spellEnd"/>
       <w:r>
         <w:rPr>
           <w:rFonts w:asciiTheme="minorHAnsi" w:hAnsiTheme="minorHAnsi"/>
@@ -13594,17 +13094,10 @@
           <w:i/>
           <w:color w:val="262626" w:themeColor="text1" w:themeTint="D9"/>
         </w:rPr>
-        <w:t>r</w:t>
-      </w:r>
-      <w:r>
-        <w:rPr>
-          <w:rFonts w:asciiTheme="minorHAnsi" w:hAnsiTheme="minorHAnsi"/>
-          <w:b/>
-          <w:i/>
-          <w:color w:val="262626" w:themeColor="text1" w:themeTint="D9"/>
-        </w:rPr>
-        <w:t>egression</w:t>
-      </w:r>
+        <w:t>modelling</w:t>
+      </w:r>
+      <w:bookmarkStart w:id="2" w:name="_GoBack"/>
+      <w:bookmarkEnd w:id="2"/>
     </w:p>
     <w:p>
       <w:pPr>
@@ -13682,15 +13175,7 @@
           <w:rFonts w:asciiTheme="minorHAnsi" w:hAnsiTheme="minorHAnsi"/>
           <w:color w:val="262626" w:themeColor="text1" w:themeTint="D9"/>
         </w:rPr>
-        <w:t xml:space="preserve"> for the pyrosequenced candidate </w:t>
-      </w:r>
-      <w:proofErr w:type="gramStart"/>
-      <w:r>
-        <w:rPr>
-          <w:rFonts w:asciiTheme="minorHAnsi" w:hAnsiTheme="minorHAnsi"/>
-          <w:color w:val="262626" w:themeColor="text1" w:themeTint="D9"/>
-        </w:rPr>
-        <w:t>loci</w:t>
+        <w:t xml:space="preserve"> for the pyrosequenced candidate loci</w:t>
       </w:r>
       <w:r>
         <w:rPr>
@@ -13699,7 +13184,6 @@
         </w:rPr>
         <w:t xml:space="preserve"> :</w:t>
       </w:r>
-      <w:proofErr w:type="gramEnd"/>
       <w:r>
         <w:rPr>
           <w:rFonts w:asciiTheme="minorHAnsi" w:hAnsiTheme="minorHAnsi"/>
@@ -13793,16 +13277,15 @@
           <w:i/>
           <w:color w:val="262626" w:themeColor="text1" w:themeTint="D9"/>
         </w:rPr>
-        <w:t xml:space="preserve"> + </w:t>
-      </w:r>
-      <w:proofErr w:type="spellStart"/>
+        <w:t xml:space="preserve"> + cell</w:t>
+      </w:r>
       <w:r>
         <w:rPr>
           <w:rFonts w:asciiTheme="minorHAnsi" w:hAnsiTheme="minorHAnsi"/>
           <w:i/>
           <w:color w:val="262626" w:themeColor="text1" w:themeTint="D9"/>
         </w:rPr>
-        <w:t>cell</w:t>
+        <w:t>_</w:t>
       </w:r>
       <w:r>
         <w:rPr>
@@ -13810,7 +13293,7 @@
           <w:i/>
           <w:color w:val="262626" w:themeColor="text1" w:themeTint="D9"/>
         </w:rPr>
-        <w:t>_</w:t>
+        <w:t>counts</w:t>
       </w:r>
       <w:r>
         <w:rPr>
@@ -13818,16 +13301,15 @@
           <w:i/>
           <w:color w:val="262626" w:themeColor="text1" w:themeTint="D9"/>
         </w:rPr>
-        <w:t>counts</w:t>
-      </w:r>
-      <w:proofErr w:type="spellEnd"/>
+        <w:t xml:space="preserve"> </w:t>
+      </w:r>
       <w:r>
         <w:rPr>
           <w:rFonts w:asciiTheme="minorHAnsi" w:hAnsiTheme="minorHAnsi"/>
           <w:i/>
           <w:color w:val="262626" w:themeColor="text1" w:themeTint="D9"/>
         </w:rPr>
-        <w:t xml:space="preserve"> </w:t>
+        <w:t xml:space="preserve">+ </w:t>
       </w:r>
       <w:r>
         <w:rPr>
@@ -13835,18 +13317,8 @@
           <w:i/>
           <w:color w:val="262626" w:themeColor="text1" w:themeTint="D9"/>
         </w:rPr>
-        <w:t xml:space="preserve">+ </w:t>
-      </w:r>
-      <w:proofErr w:type="spellStart"/>
-      <w:r>
-        <w:rPr>
-          <w:rFonts w:asciiTheme="minorHAnsi" w:hAnsiTheme="minorHAnsi"/>
-          <w:i/>
-          <w:color w:val="262626" w:themeColor="text1" w:themeTint="D9"/>
-        </w:rPr>
         <w:t>further_covs</w:t>
       </w:r>
-      <w:proofErr w:type="spellEnd"/>
     </w:p>
     <w:p>
       <w:pPr>
@@ -13904,23 +13376,7 @@
           <w:rFonts w:asciiTheme="minorHAnsi" w:hAnsiTheme="minorHAnsi"/>
           <w:color w:val="262626" w:themeColor="text1" w:themeTint="D9"/>
         </w:rPr>
-        <w:t xml:space="preserve">, and </w:t>
-      </w:r>
-      <w:proofErr w:type="spellStart"/>
-      <w:r>
-        <w:rPr>
-          <w:rFonts w:asciiTheme="minorHAnsi" w:hAnsiTheme="minorHAnsi"/>
-          <w:color w:val="262626" w:themeColor="text1" w:themeTint="D9"/>
-        </w:rPr>
-        <w:t>cell_counts</w:t>
-      </w:r>
-      <w:proofErr w:type="spellEnd"/>
-      <w:r>
-        <w:rPr>
-          <w:rFonts w:asciiTheme="minorHAnsi" w:hAnsiTheme="minorHAnsi"/>
-          <w:color w:val="262626" w:themeColor="text1" w:themeTint="D9"/>
-        </w:rPr>
-        <w:t xml:space="preserve"> are those previously estimated for the EWAS.</w:t>
+        <w:t>, and cell_counts are those previously estimated for the EWAS.</w:t>
       </w:r>
     </w:p>
     <w:p>
@@ -14763,17 +14219,8 @@
           <w:rFonts w:asciiTheme="minorHAnsi" w:hAnsiTheme="minorHAnsi"/>
           <w:color w:val="262626" w:themeColor="text1" w:themeTint="D9"/>
         </w:rPr>
-        <w:t xml:space="preserve">uccal cell samples will be </w:t>
-      </w:r>
-      <w:proofErr w:type="spellStart"/>
-      <w:r>
-        <w:rPr>
-          <w:rFonts w:asciiTheme="minorHAnsi" w:hAnsiTheme="minorHAnsi"/>
-          <w:color w:val="262626" w:themeColor="text1" w:themeTint="D9"/>
-        </w:rPr>
-        <w:t>pyrosequenced</w:t>
-      </w:r>
-      <w:proofErr w:type="spellEnd"/>
+        <w:t>uccal cell samples will be pyrosequenced</w:t>
+      </w:r>
       <w:r>
         <w:rPr>
           <w:rFonts w:asciiTheme="minorHAnsi" w:hAnsiTheme="minorHAnsi"/>
@@ -14870,39 +14317,7 @@
           <w:rFonts w:asciiTheme="minorHAnsi" w:hAnsiTheme="minorHAnsi"/>
           <w:color w:val="262626" w:themeColor="text1" w:themeTint="D9"/>
         </w:rPr>
-        <w:t xml:space="preserve">The precise number of samples </w:t>
-      </w:r>
-      <w:proofErr w:type="spellStart"/>
-      <w:r>
-        <w:rPr>
-          <w:rFonts w:asciiTheme="minorHAnsi" w:hAnsiTheme="minorHAnsi"/>
-          <w:color w:val="262626" w:themeColor="text1" w:themeTint="D9"/>
-        </w:rPr>
-        <w:t>analysed</w:t>
-      </w:r>
-      <w:proofErr w:type="spellEnd"/>
-      <w:r>
-        <w:rPr>
-          <w:rFonts w:asciiTheme="minorHAnsi" w:hAnsiTheme="minorHAnsi"/>
-          <w:color w:val="262626" w:themeColor="text1" w:themeTint="D9"/>
-        </w:rPr>
-        <w:t xml:space="preserve"> will depend on the number of EWAS hits.  1,600 pyrosequencing reactions have been budgeted </w:t>
-      </w:r>
-      <w:proofErr w:type="gramStart"/>
-      <w:r>
-        <w:rPr>
-          <w:rFonts w:asciiTheme="minorHAnsi" w:hAnsiTheme="minorHAnsi"/>
-          <w:color w:val="262626" w:themeColor="text1" w:themeTint="D9"/>
-        </w:rPr>
-        <w:t>for .</w:t>
-      </w:r>
-      <w:proofErr w:type="gramEnd"/>
-      <w:r>
-        <w:rPr>
-          <w:rFonts w:asciiTheme="minorHAnsi" w:hAnsiTheme="minorHAnsi"/>
-          <w:color w:val="262626" w:themeColor="text1" w:themeTint="D9"/>
-        </w:rPr>
-        <w:t xml:space="preserve">  </w:t>
+        <w:t xml:space="preserve">The precise number of samples analysed will depend on the number of EWAS hits.  1,600 pyrosequencing reactions have been budgeted for .  </w:t>
       </w:r>
       <w:r>
         <w:rPr>
@@ -15156,161 +14571,6 @@
           <w:color w:val="262626" w:themeColor="text1" w:themeTint="D9"/>
         </w:rPr>
         <w:t>separate analyses will be conducted:</w:t>
-      </w:r>
-    </w:p>
-    <w:p>
-      <w:pPr>
-        <w:pStyle w:val="Body"/>
-        <w:numPr>
-          <w:ilvl w:val="0"/>
-          <w:numId w:val="45"/>
-        </w:numPr>
-        <w:tabs>
-          <w:tab w:val="left" w:pos="567"/>
-          <w:tab w:val="left" w:pos="1134"/>
-          <w:tab w:val="left" w:pos="1701"/>
-          <w:tab w:val="left" w:pos="2268"/>
-          <w:tab w:val="left" w:pos="2835"/>
-          <w:tab w:val="left" w:pos="3402"/>
-          <w:tab w:val="left" w:pos="3969"/>
-          <w:tab w:val="left" w:pos="4535"/>
-          <w:tab w:val="left" w:pos="5102"/>
-          <w:tab w:val="left" w:pos="5669"/>
-          <w:tab w:val="left" w:pos="6236"/>
-          <w:tab w:val="left" w:pos="6803"/>
-          <w:tab w:val="left" w:pos="7370"/>
-          <w:tab w:val="left" w:pos="7937"/>
-          <w:tab w:val="left" w:pos="8504"/>
-          <w:tab w:val="left" w:pos="9071"/>
-        </w:tabs>
-        <w:suppressAutoHyphens/>
-        <w:spacing w:after="180" w:line="312" w:lineRule="auto"/>
-        <w:rPr>
-          <w:rFonts w:asciiTheme="minorHAnsi" w:hAnsiTheme="minorHAnsi"/>
-          <w:color w:val="262626" w:themeColor="text1" w:themeTint="D9"/>
-        </w:rPr>
-        <w:pPrChange w:id="2" w:author="Matt Silver" w:date="2016-09-23T12:54:00Z">
-          <w:pPr>
-            <w:pStyle w:val="Body"/>
-            <w:numPr>
-              <w:numId w:val="38"/>
-            </w:numPr>
-            <w:tabs>
-              <w:tab w:val="left" w:pos="567"/>
-              <w:tab w:val="left" w:pos="1134"/>
-              <w:tab w:val="left" w:pos="1701"/>
-              <w:tab w:val="left" w:pos="2268"/>
-              <w:tab w:val="left" w:pos="2835"/>
-              <w:tab w:val="left" w:pos="3402"/>
-              <w:tab w:val="left" w:pos="3969"/>
-              <w:tab w:val="left" w:pos="4535"/>
-              <w:tab w:val="left" w:pos="5102"/>
-              <w:tab w:val="left" w:pos="5669"/>
-              <w:tab w:val="left" w:pos="6236"/>
-              <w:tab w:val="left" w:pos="6803"/>
-              <w:tab w:val="left" w:pos="7370"/>
-              <w:tab w:val="left" w:pos="7937"/>
-              <w:tab w:val="left" w:pos="8504"/>
-              <w:tab w:val="left" w:pos="9071"/>
-            </w:tabs>
-            <w:suppressAutoHyphens/>
-            <w:spacing w:after="180" w:line="312" w:lineRule="auto"/>
-            <w:ind w:left="720" w:hanging="360"/>
-          </w:pPr>
-        </w:pPrChange>
-      </w:pPr>
-      <w:r>
-        <w:rPr>
-          <w:rFonts w:asciiTheme="minorHAnsi" w:hAnsiTheme="minorHAnsi"/>
-          <w:color w:val="262626" w:themeColor="text1" w:themeTint="D9"/>
-        </w:rPr>
-        <w:t xml:space="preserve"> </w:t>
-      </w:r>
-      <w:r>
-        <w:rPr>
-          <w:rFonts w:asciiTheme="minorHAnsi" w:hAnsiTheme="minorHAnsi"/>
-          <w:color w:val="262626" w:themeColor="text1" w:themeTint="D9"/>
-        </w:rPr>
-        <w:t xml:space="preserve">Test for association between </w:t>
-      </w:r>
-      <w:r>
-        <w:rPr>
-          <w:rFonts w:asciiTheme="minorHAnsi" w:hAnsiTheme="minorHAnsi"/>
-          <w:color w:val="262626" w:themeColor="text1" w:themeTint="D9"/>
-        </w:rPr>
-        <w:t>significant</w:t>
-      </w:r>
-      <w:r>
-        <w:rPr>
-          <w:rFonts w:asciiTheme="minorHAnsi" w:hAnsiTheme="minorHAnsi"/>
-          <w:color w:val="262626" w:themeColor="text1" w:themeTint="D9"/>
-        </w:rPr>
-        <w:t xml:space="preserve"> DMPs and DMRs associated with the intervention </w:t>
-      </w:r>
-      <w:proofErr w:type="spellStart"/>
-      <w:r>
-        <w:rPr>
-          <w:rFonts w:asciiTheme="minorHAnsi" w:hAnsiTheme="minorHAnsi"/>
-          <w:color w:val="262626" w:themeColor="text1" w:themeTint="D9"/>
-        </w:rPr>
-        <w:t>identifed</w:t>
-      </w:r>
-      <w:proofErr w:type="spellEnd"/>
-      <w:r>
-        <w:rPr>
-          <w:rFonts w:asciiTheme="minorHAnsi" w:hAnsiTheme="minorHAnsi"/>
-          <w:color w:val="262626" w:themeColor="text1" w:themeTint="D9"/>
-        </w:rPr>
-        <w:t xml:space="preserve"> in </w:t>
-      </w:r>
-      <w:r>
-        <w:rPr>
-          <w:rFonts w:asciiTheme="minorHAnsi" w:hAnsiTheme="minorHAnsi"/>
-          <w:color w:val="262626" w:themeColor="text1" w:themeTint="D9"/>
-        </w:rPr>
-        <w:t>the Stage 1 EWAS</w:t>
-      </w:r>
-      <w:r>
-        <w:rPr>
-          <w:rFonts w:asciiTheme="minorHAnsi" w:hAnsiTheme="minorHAnsi"/>
-          <w:color w:val="262626" w:themeColor="text1" w:themeTint="D9"/>
-        </w:rPr>
-        <w:t>,</w:t>
-      </w:r>
-      <w:r>
-        <w:rPr>
-          <w:rFonts w:asciiTheme="minorHAnsi" w:hAnsiTheme="minorHAnsi"/>
-          <w:color w:val="262626" w:themeColor="text1" w:themeTint="D9"/>
-        </w:rPr>
-        <w:t xml:space="preserve"> </w:t>
-      </w:r>
-      <w:r>
-        <w:rPr>
-          <w:rFonts w:asciiTheme="minorHAnsi" w:hAnsiTheme="minorHAnsi"/>
-          <w:color w:val="262626" w:themeColor="text1" w:themeTint="D9"/>
-        </w:rPr>
-        <w:t>and</w:t>
-      </w:r>
-      <w:r>
-        <w:rPr>
-          <w:rFonts w:asciiTheme="minorHAnsi" w:hAnsiTheme="minorHAnsi"/>
-          <w:color w:val="262626" w:themeColor="text1" w:themeTint="D9"/>
-        </w:rPr>
-        <w:t xml:space="preserve"> the outcome</w:t>
-      </w:r>
-      <w:r>
-        <w:rPr>
-          <w:rFonts w:asciiTheme="minorHAnsi" w:hAnsiTheme="minorHAnsi"/>
-          <w:color w:val="262626" w:themeColor="text1" w:themeTint="D9"/>
-        </w:rPr>
-        <w:t>s of interest</w:t>
-      </w:r>
-      <w:r>
-        <w:rPr>
-          <w:rFonts w:asciiTheme="minorHAnsi" w:hAnsiTheme="minorHAnsi"/>
-          <w:color w:val="262626" w:themeColor="text1" w:themeTint="D9"/>
-        </w:rPr>
-        <w:t xml:space="preserve">. </w:t>
       </w:r>
     </w:p>
     <w:p>
@@ -15379,7 +14639,77 @@
           <w:rFonts w:asciiTheme="minorHAnsi" w:hAnsiTheme="minorHAnsi"/>
           <w:color w:val="262626" w:themeColor="text1" w:themeTint="D9"/>
         </w:rPr>
-        <w:t>Test for association between candidate (pyrosequenced) loci and outcomes of interest</w:t>
+        <w:t xml:space="preserve"> </w:t>
+      </w:r>
+      <w:r>
+        <w:rPr>
+          <w:rFonts w:asciiTheme="minorHAnsi" w:hAnsiTheme="minorHAnsi"/>
+          <w:color w:val="262626" w:themeColor="text1" w:themeTint="D9"/>
+        </w:rPr>
+        <w:t xml:space="preserve">Test for association between </w:t>
+      </w:r>
+      <w:r>
+        <w:rPr>
+          <w:rFonts w:asciiTheme="minorHAnsi" w:hAnsiTheme="minorHAnsi"/>
+          <w:color w:val="262626" w:themeColor="text1" w:themeTint="D9"/>
+        </w:rPr>
+        <w:t>significant</w:t>
+      </w:r>
+      <w:r>
+        <w:rPr>
+          <w:rFonts w:asciiTheme="minorHAnsi" w:hAnsiTheme="minorHAnsi"/>
+          <w:color w:val="262626" w:themeColor="text1" w:themeTint="D9"/>
+        </w:rPr>
+        <w:t xml:space="preserve"> DMPs and DMRs associated with the intervention identifed in </w:t>
+      </w:r>
+      <w:r>
+        <w:rPr>
+          <w:rFonts w:asciiTheme="minorHAnsi" w:hAnsiTheme="minorHAnsi"/>
+          <w:color w:val="262626" w:themeColor="text1" w:themeTint="D9"/>
+        </w:rPr>
+        <w:t>the Stage 1 EWAS</w:t>
+      </w:r>
+      <w:r>
+        <w:rPr>
+          <w:rFonts w:asciiTheme="minorHAnsi" w:hAnsiTheme="minorHAnsi"/>
+          <w:color w:val="262626" w:themeColor="text1" w:themeTint="D9"/>
+        </w:rPr>
+        <w:t>,</w:t>
+      </w:r>
+      <w:r>
+        <w:rPr>
+          <w:rFonts w:asciiTheme="minorHAnsi" w:hAnsiTheme="minorHAnsi"/>
+          <w:color w:val="262626" w:themeColor="text1" w:themeTint="D9"/>
+        </w:rPr>
+        <w:t xml:space="preserve"> </w:t>
+      </w:r>
+      <w:r>
+        <w:rPr>
+          <w:rFonts w:asciiTheme="minorHAnsi" w:hAnsiTheme="minorHAnsi"/>
+          <w:color w:val="262626" w:themeColor="text1" w:themeTint="D9"/>
+        </w:rPr>
+        <w:t>and</w:t>
+      </w:r>
+      <w:r>
+        <w:rPr>
+          <w:rFonts w:asciiTheme="minorHAnsi" w:hAnsiTheme="minorHAnsi"/>
+          <w:color w:val="262626" w:themeColor="text1" w:themeTint="D9"/>
+        </w:rPr>
+        <w:t xml:space="preserve"> the outcome</w:t>
+      </w:r>
+      <w:r>
+        <w:rPr>
+          <w:rFonts w:asciiTheme="minorHAnsi" w:hAnsiTheme="minorHAnsi"/>
+          <w:color w:val="262626" w:themeColor="text1" w:themeTint="D9"/>
+        </w:rPr>
+        <w:t>s of interest</w:t>
+      </w:r>
+      <w:r>
+        <w:rPr>
+          <w:rFonts w:asciiTheme="minorHAnsi" w:hAnsiTheme="minorHAnsi"/>
+          <w:color w:val="262626" w:themeColor="text1" w:themeTint="D9"/>
+        </w:rPr>
+        <w:t xml:space="preserve">. </w:t>
       </w:r>
     </w:p>
     <w:p>
@@ -15412,16 +14742,8 @@
         <w:rPr>
           <w:rFonts w:asciiTheme="minorHAnsi" w:hAnsiTheme="minorHAnsi"/>
           <w:color w:val="262626" w:themeColor="text1" w:themeTint="D9"/>
-          <w:rPrChange w:id="4" w:author="Matt Silver" w:date="2016-09-23T12:54:00Z">
-            <w:rPr>
-              <w:rFonts w:asciiTheme="minorHAnsi" w:hAnsiTheme="minorHAnsi"/>
-              <w:i/>
-              <w:color w:val="262626" w:themeColor="text1" w:themeTint="D9"/>
-              <w:sz w:val="32"/>
-            </w:rPr>
-          </w:rPrChange>
-        </w:rPr>
-        <w:pPrChange w:id="5" w:author="Matt Silver" w:date="2016-09-23T12:54:00Z">
+        </w:rPr>
+        <w:pPrChange w:id="4" w:author="Matt Silver" w:date="2016-09-23T12:54:00Z">
           <w:pPr>
             <w:pStyle w:val="Body"/>
             <w:numPr>
@@ -15456,33 +14778,16 @@
           <w:rFonts w:asciiTheme="minorHAnsi" w:hAnsiTheme="minorHAnsi"/>
           <w:color w:val="262626" w:themeColor="text1" w:themeTint="D9"/>
         </w:rPr>
-        <w:t xml:space="preserve">Hypothesis-free </w:t>
-      </w:r>
-      <w:r>
-        <w:rPr>
-          <w:rFonts w:asciiTheme="minorHAnsi" w:hAnsiTheme="minorHAnsi"/>
-          <w:color w:val="262626" w:themeColor="text1" w:themeTint="D9"/>
-        </w:rPr>
-        <w:t>EWAS to identify loci where methylation is associated with outcome</w:t>
-      </w:r>
-      <w:r>
-        <w:rPr>
-          <w:rFonts w:asciiTheme="minorHAnsi" w:hAnsiTheme="minorHAnsi"/>
-          <w:color w:val="262626" w:themeColor="text1" w:themeTint="D9"/>
-        </w:rPr>
-        <w:t>s</w:t>
-      </w:r>
-      <w:r>
-        <w:rPr>
-          <w:rFonts w:asciiTheme="minorHAnsi" w:hAnsiTheme="minorHAnsi"/>
-          <w:color w:val="262626" w:themeColor="text1" w:themeTint="D9"/>
-        </w:rPr>
-        <w:t xml:space="preserve"> of interest</w:t>
+        <w:t>Test for association between candidate (pyrosequenced) loci and outcomes of interest</w:t>
       </w:r>
     </w:p>
     <w:p>
       <w:pPr>
         <w:pStyle w:val="Body"/>
+        <w:numPr>
+          <w:ilvl w:val="0"/>
+          <w:numId w:val="45"/>
+        </w:numPr>
         <w:tabs>
           <w:tab w:val="left" w:pos="567"/>
           <w:tab w:val="left" w:pos="1134"/>
@@ -15503,13 +14808,107 @@
         </w:tabs>
         <w:suppressAutoHyphens/>
         <w:spacing w:after="180" w:line="312" w:lineRule="auto"/>
+        <w:rPr>
+          <w:rFonts w:asciiTheme="minorHAnsi" w:hAnsiTheme="minorHAnsi"/>
+          <w:color w:val="262626" w:themeColor="text1" w:themeTint="D9"/>
+          <w:rPrChange w:id="5" w:author="Matt Silver" w:date="2016-09-23T12:54:00Z">
+            <w:rPr>
+              <w:rFonts w:asciiTheme="minorHAnsi" w:hAnsiTheme="minorHAnsi"/>
+              <w:i/>
+              <w:color w:val="262626" w:themeColor="text1" w:themeTint="D9"/>
+              <w:sz w:val="32"/>
+            </w:rPr>
+          </w:rPrChange>
+        </w:rPr>
+        <w:pPrChange w:id="6" w:author="Matt Silver" w:date="2016-09-23T12:54:00Z">
+          <w:pPr>
+            <w:pStyle w:val="Body"/>
+            <w:numPr>
+              <w:numId w:val="38"/>
+            </w:numPr>
+            <w:tabs>
+              <w:tab w:val="left" w:pos="567"/>
+              <w:tab w:val="left" w:pos="1134"/>
+              <w:tab w:val="left" w:pos="1701"/>
+              <w:tab w:val="left" w:pos="2268"/>
+              <w:tab w:val="left" w:pos="2835"/>
+              <w:tab w:val="left" w:pos="3402"/>
+              <w:tab w:val="left" w:pos="3969"/>
+              <w:tab w:val="left" w:pos="4535"/>
+              <w:tab w:val="left" w:pos="5102"/>
+              <w:tab w:val="left" w:pos="5669"/>
+              <w:tab w:val="left" w:pos="6236"/>
+              <w:tab w:val="left" w:pos="6803"/>
+              <w:tab w:val="left" w:pos="7370"/>
+              <w:tab w:val="left" w:pos="7937"/>
+              <w:tab w:val="left" w:pos="8504"/>
+              <w:tab w:val="left" w:pos="9071"/>
+            </w:tabs>
+            <w:suppressAutoHyphens/>
+            <w:spacing w:after="180" w:line="312" w:lineRule="auto"/>
+            <w:ind w:left="720" w:hanging="360"/>
+          </w:pPr>
+        </w:pPrChange>
+      </w:pPr>
+      <w:r>
+        <w:rPr>
+          <w:rFonts w:asciiTheme="minorHAnsi" w:hAnsiTheme="minorHAnsi"/>
+          <w:color w:val="262626" w:themeColor="text1" w:themeTint="D9"/>
+        </w:rPr>
+        <w:t xml:space="preserve">Hypothesis-free </w:t>
+      </w:r>
+      <w:r>
+        <w:rPr>
+          <w:rFonts w:asciiTheme="minorHAnsi" w:hAnsiTheme="minorHAnsi"/>
+          <w:color w:val="262626" w:themeColor="text1" w:themeTint="D9"/>
+        </w:rPr>
+        <w:t>EWAS to identify loci where methylation is associated with outcome</w:t>
+      </w:r>
+      <w:r>
+        <w:rPr>
+          <w:rFonts w:asciiTheme="minorHAnsi" w:hAnsiTheme="minorHAnsi"/>
+          <w:color w:val="262626" w:themeColor="text1" w:themeTint="D9"/>
+        </w:rPr>
+        <w:t>s</w:t>
+      </w:r>
+      <w:r>
+        <w:rPr>
+          <w:rFonts w:asciiTheme="minorHAnsi" w:hAnsiTheme="minorHAnsi"/>
+          <w:color w:val="262626" w:themeColor="text1" w:themeTint="D9"/>
+        </w:rPr>
+        <w:t xml:space="preserve"> of interest</w:t>
+      </w:r>
+    </w:p>
+    <w:p>
+      <w:pPr>
+        <w:pStyle w:val="Body"/>
+        <w:tabs>
+          <w:tab w:val="left" w:pos="567"/>
+          <w:tab w:val="left" w:pos="1134"/>
+          <w:tab w:val="left" w:pos="1701"/>
+          <w:tab w:val="left" w:pos="2268"/>
+          <w:tab w:val="left" w:pos="2835"/>
+          <w:tab w:val="left" w:pos="3402"/>
+          <w:tab w:val="left" w:pos="3969"/>
+          <w:tab w:val="left" w:pos="4535"/>
+          <w:tab w:val="left" w:pos="5102"/>
+          <w:tab w:val="left" w:pos="5669"/>
+          <w:tab w:val="left" w:pos="6236"/>
+          <w:tab w:val="left" w:pos="6803"/>
+          <w:tab w:val="left" w:pos="7370"/>
+          <w:tab w:val="left" w:pos="7937"/>
+          <w:tab w:val="left" w:pos="8504"/>
+          <w:tab w:val="left" w:pos="9071"/>
+        </w:tabs>
+        <w:suppressAutoHyphens/>
+        <w:spacing w:after="180" w:line="312" w:lineRule="auto"/>
         <w:ind w:left="720"/>
         <w:rPr>
           <w:rFonts w:asciiTheme="minorHAnsi" w:hAnsiTheme="minorHAnsi"/>
           <w:i/>
           <w:color w:val="262626" w:themeColor="text1" w:themeTint="D9"/>
           <w:sz w:val="32"/>
-          <w:rPrChange w:id="6" w:author="Matt Silver" w:date="2016-09-23T08:38:00Z">
+          <w:rPrChange w:id="7" w:author="Matt Silver" w:date="2016-09-23T08:38:00Z">
             <w:rPr>
               <w:rFonts w:asciiTheme="minorHAnsi" w:hAnsiTheme="minorHAnsi"/>
               <w:color w:val="262626" w:themeColor="text1" w:themeTint="D9"/>
@@ -15543,7 +14942,7 @@
         </w:tabs>
         <w:suppressAutoHyphens/>
         <w:spacing w:before="180" w:line="360" w:lineRule="auto"/>
-        <w:pPrChange w:id="7" w:author="Matt Silver" w:date="2016-09-23T12:39:00Z">
+        <w:pPrChange w:id="8" w:author="Matt Silver" w:date="2016-09-23T12:39:00Z">
           <w:pPr>
             <w:pStyle w:val="Body"/>
             <w:tabs>
@@ -15658,23 +15057,7 @@
           <w:rFonts w:asciiTheme="minorHAnsi" w:hAnsiTheme="minorHAnsi"/>
           <w:color w:val="262626" w:themeColor="text1" w:themeTint="D9"/>
         </w:rPr>
-        <w:t xml:space="preserve">An identical modelling strategy to that </w:t>
-      </w:r>
-      <w:proofErr w:type="spellStart"/>
-      <w:r>
-        <w:rPr>
-          <w:rFonts w:asciiTheme="minorHAnsi" w:hAnsiTheme="minorHAnsi"/>
-          <w:color w:val="262626" w:themeColor="text1" w:themeTint="D9"/>
-        </w:rPr>
-        <w:t>descrbed</w:t>
-      </w:r>
-      <w:proofErr w:type="spellEnd"/>
-      <w:r>
-        <w:rPr>
-          <w:rFonts w:asciiTheme="minorHAnsi" w:hAnsiTheme="minorHAnsi"/>
-          <w:color w:val="262626" w:themeColor="text1" w:themeTint="D9"/>
-        </w:rPr>
-        <w:t xml:space="preserve"> in 3a. above will be used to test associations between intervention-associated loci and all</w:t>
+        <w:t>An identical modelling strategy to that descrbed in 3a. above will be used to test associations between intervention-associated loci and all</w:t>
       </w:r>
       <w:r>
         <w:rPr>
@@ -15768,18 +15151,8 @@
           <w:i/>
           <w:color w:val="262626" w:themeColor="text1" w:themeTint="D9"/>
         </w:rPr>
-        <w:t xml:space="preserve"> </w:t>
-      </w:r>
-      <w:proofErr w:type="spellStart"/>
-      <w:r>
-        <w:rPr>
-          <w:rFonts w:asciiTheme="minorHAnsi" w:hAnsiTheme="minorHAnsi"/>
-          <w:i/>
-          <w:color w:val="262626" w:themeColor="text1" w:themeTint="D9"/>
-        </w:rPr>
-        <w:t>further_covs</w:t>
-      </w:r>
-      <w:proofErr w:type="spellEnd"/>
+        <w:t xml:space="preserve"> further_covs</w:t>
+      </w:r>
     </w:p>
     <w:p>
       <w:pPr>
@@ -15852,39 +15225,7 @@
           <w:rFonts w:asciiTheme="minorHAnsi" w:hAnsiTheme="minorHAnsi"/>
           <w:color w:val="262626" w:themeColor="text1" w:themeTint="D9"/>
         </w:rPr>
-        <w:t xml:space="preserve">For nutrition-associated DMRs, regional methylation will be assessed either by taking mean logit-transformed methylation (for correlated loci) as a single outcome variable, or on a </w:t>
-      </w:r>
-      <w:proofErr w:type="spellStart"/>
-      <w:r>
-        <w:rPr>
-          <w:rFonts w:asciiTheme="minorHAnsi" w:hAnsiTheme="minorHAnsi"/>
-          <w:color w:val="262626" w:themeColor="text1" w:themeTint="D9"/>
-        </w:rPr>
-        <w:t>cpg</w:t>
-      </w:r>
-      <w:proofErr w:type="spellEnd"/>
-      <w:r>
-        <w:rPr>
-          <w:rFonts w:asciiTheme="minorHAnsi" w:hAnsiTheme="minorHAnsi"/>
-          <w:color w:val="262626" w:themeColor="text1" w:themeTint="D9"/>
-        </w:rPr>
-        <w:t>-by-</w:t>
-      </w:r>
-      <w:proofErr w:type="spellStart"/>
-      <w:r>
-        <w:rPr>
-          <w:rFonts w:asciiTheme="minorHAnsi" w:hAnsiTheme="minorHAnsi"/>
-          <w:color w:val="262626" w:themeColor="text1" w:themeTint="D9"/>
-        </w:rPr>
-        <w:t>cpg</w:t>
-      </w:r>
-      <w:proofErr w:type="spellEnd"/>
-      <w:r>
-        <w:rPr>
-          <w:rFonts w:asciiTheme="minorHAnsi" w:hAnsiTheme="minorHAnsi"/>
-          <w:color w:val="262626" w:themeColor="text1" w:themeTint="D9"/>
-        </w:rPr>
-        <w:t xml:space="preserve"> basis.</w:t>
+        <w:t>For nutrition-associated DMRs, regional methylation will be assessed either by taking mean logit-transformed methylation (for correlated loci) as a single outcome variable, or on a cpg-by-cpg basis.</w:t>
       </w:r>
     </w:p>
     <w:p>
@@ -15959,7 +15300,7 @@
           <w:rFonts w:asciiTheme="minorHAnsi" w:hAnsiTheme="minorHAnsi"/>
           <w:color w:val="262626" w:themeColor="text1" w:themeTint="D9"/>
           <w:sz w:val="40"/>
-          <w:rPrChange w:id="8" w:author="Matt Silver" w:date="2016-09-23T12:54:00Z">
+          <w:rPrChange w:id="9" w:author="Matt Silver" w:date="2016-09-23T12:54:00Z">
             <w:rPr>
               <w:rFonts w:asciiTheme="minorHAnsi" w:hAnsiTheme="minorHAnsi"/>
               <w:color w:val="262626" w:themeColor="text1" w:themeTint="D9"/>
@@ -16003,23 +15344,7 @@
           <w:rFonts w:asciiTheme="minorHAnsi" w:hAnsiTheme="minorHAnsi"/>
           <w:color w:val="262626" w:themeColor="text1" w:themeTint="D9"/>
         </w:rPr>
-        <w:t xml:space="preserve">An identical modelling strategy to that </w:t>
-      </w:r>
-      <w:proofErr w:type="spellStart"/>
-      <w:r>
-        <w:rPr>
-          <w:rFonts w:asciiTheme="minorHAnsi" w:hAnsiTheme="minorHAnsi"/>
-          <w:color w:val="262626" w:themeColor="text1" w:themeTint="D9"/>
-        </w:rPr>
-        <w:t>descrbed</w:t>
-      </w:r>
-      <w:proofErr w:type="spellEnd"/>
-      <w:r>
-        <w:rPr>
-          <w:rFonts w:asciiTheme="minorHAnsi" w:hAnsiTheme="minorHAnsi"/>
-          <w:color w:val="262626" w:themeColor="text1" w:themeTint="D9"/>
-        </w:rPr>
-        <w:t xml:space="preserve"> in 3b. above will be used to test associations between candidate (pyrosequenced) loci and all outcomes of interest, i.e. </w:t>
+        <w:t xml:space="preserve">An identical modelling strategy to that descrbed in 3b. above will be used to test associations between candidate (pyrosequenced) loci and all outcomes of interest, i.e. </w:t>
       </w:r>
     </w:p>
     <w:p>
@@ -16107,16 +15432,15 @@
           <w:i/>
           <w:color w:val="262626" w:themeColor="text1" w:themeTint="D9"/>
         </w:rPr>
-        <w:t xml:space="preserve"> + </w:t>
-      </w:r>
-      <w:proofErr w:type="spellStart"/>
+        <w:t xml:space="preserve"> + cell</w:t>
+      </w:r>
       <w:r>
         <w:rPr>
           <w:rFonts w:asciiTheme="minorHAnsi" w:hAnsiTheme="minorHAnsi"/>
           <w:i/>
           <w:color w:val="262626" w:themeColor="text1" w:themeTint="D9"/>
         </w:rPr>
-        <w:t>cell</w:t>
+        <w:t>_</w:t>
       </w:r>
       <w:r>
         <w:rPr>
@@ -16124,7 +15448,7 @@
           <w:i/>
           <w:color w:val="262626" w:themeColor="text1" w:themeTint="D9"/>
         </w:rPr>
-        <w:t>_</w:t>
+        <w:t>counts</w:t>
       </w:r>
       <w:r>
         <w:rPr>
@@ -16132,16 +15456,15 @@
           <w:i/>
           <w:color w:val="262626" w:themeColor="text1" w:themeTint="D9"/>
         </w:rPr>
-        <w:t>counts</w:t>
-      </w:r>
-      <w:proofErr w:type="spellEnd"/>
+        <w:t xml:space="preserve"> </w:t>
+      </w:r>
       <w:r>
         <w:rPr>
           <w:rFonts w:asciiTheme="minorHAnsi" w:hAnsiTheme="minorHAnsi"/>
           <w:i/>
           <w:color w:val="262626" w:themeColor="text1" w:themeTint="D9"/>
         </w:rPr>
-        <w:t xml:space="preserve"> </w:t>
+        <w:t xml:space="preserve">+ </w:t>
       </w:r>
       <w:r>
         <w:rPr>
@@ -16149,18 +15472,8 @@
           <w:i/>
           <w:color w:val="262626" w:themeColor="text1" w:themeTint="D9"/>
         </w:rPr>
-        <w:t xml:space="preserve">+ </w:t>
-      </w:r>
-      <w:proofErr w:type="spellStart"/>
-      <w:r>
-        <w:rPr>
-          <w:rFonts w:asciiTheme="minorHAnsi" w:hAnsiTheme="minorHAnsi"/>
-          <w:i/>
-          <w:color w:val="262626" w:themeColor="text1" w:themeTint="D9"/>
-        </w:rPr>
         <w:t>further_covs</w:t>
       </w:r>
-      <w:proofErr w:type="spellEnd"/>
     </w:p>
     <w:p>
       <w:pPr>
@@ -16360,23 +15673,7 @@
           <w:rFonts w:asciiTheme="minorHAnsi" w:hAnsiTheme="minorHAnsi"/>
           <w:color w:val="262626" w:themeColor="text1" w:themeTint="D9"/>
         </w:rPr>
-        <w:t xml:space="preserve">An identical modelling strategy to that </w:t>
-      </w:r>
-      <w:proofErr w:type="spellStart"/>
-      <w:r>
-        <w:rPr>
-          <w:rFonts w:asciiTheme="minorHAnsi" w:hAnsiTheme="minorHAnsi"/>
-          <w:color w:val="262626" w:themeColor="text1" w:themeTint="D9"/>
-        </w:rPr>
-        <w:t>descrbed</w:t>
-      </w:r>
-      <w:proofErr w:type="spellEnd"/>
-      <w:r>
-        <w:rPr>
-          <w:rFonts w:asciiTheme="minorHAnsi" w:hAnsiTheme="minorHAnsi"/>
-          <w:color w:val="262626" w:themeColor="text1" w:themeTint="D9"/>
-        </w:rPr>
-        <w:t xml:space="preserve"> in 3a. above will be used</w:t>
+        <w:t>An identical modelling strategy to that descrbed in 3a. above will be used</w:t>
       </w:r>
       <w:r>
         <w:rPr>
@@ -16470,18 +15767,8 @@
           <w:i/>
           <w:color w:val="262626" w:themeColor="text1" w:themeTint="D9"/>
         </w:rPr>
-        <w:t xml:space="preserve"> </w:t>
-      </w:r>
-      <w:proofErr w:type="spellStart"/>
-      <w:r>
-        <w:rPr>
-          <w:rFonts w:asciiTheme="minorHAnsi" w:hAnsiTheme="minorHAnsi"/>
-          <w:i/>
-          <w:color w:val="262626" w:themeColor="text1" w:themeTint="D9"/>
-        </w:rPr>
-        <w:t>further_covs</w:t>
-      </w:r>
-      <w:proofErr w:type="spellEnd"/>
+        <w:t xml:space="preserve"> further_covs</w:t>
+      </w:r>
     </w:p>
     <w:p>
       <w:pPr>
@@ -16589,7 +15876,7 @@
           <w:rFonts w:asciiTheme="minorHAnsi" w:hAnsiTheme="minorHAnsi"/>
           <w:color w:val="262626" w:themeColor="text1" w:themeTint="D9"/>
           <w:sz w:val="40"/>
-          <w:rPrChange w:id="9" w:author="Matt Silver" w:date="2016-09-23T13:06:00Z">
+          <w:rPrChange w:id="10" w:author="Matt Silver" w:date="2016-09-23T13:06:00Z">
             <w:rPr>
               <w:rFonts w:asciiTheme="minorHAnsi" w:hAnsiTheme="minorHAnsi"/>
               <w:i/>
@@ -16598,7 +15885,7 @@
             </w:rPr>
           </w:rPrChange>
         </w:rPr>
-        <w:pPrChange w:id="10" w:author="Matt Silver" w:date="2016-09-23T13:06:00Z">
+        <w:pPrChange w:id="11" w:author="Matt Silver" w:date="2016-09-23T13:06:00Z">
           <w:pPr>
             <w:pStyle w:val="Body"/>
             <w:tabs>
@@ -16631,7 +15918,7 @@
           <w:b w:val="0"/>
           <w:color w:val="262626" w:themeColor="text1" w:themeTint="D9"/>
           <w:sz w:val="40"/>
-          <w:rPrChange w:id="11" w:author="Matt Silver" w:date="2016-09-23T13:06:00Z">
+          <w:rPrChange w:id="12" w:author="Matt Silver" w:date="2016-09-23T13:06:00Z">
             <w:rPr>
               <w:rFonts w:asciiTheme="minorHAnsi" w:hAnsiTheme="minorHAnsi"/>
               <w:b/>
@@ -16671,7 +15958,7 @@
         <w:rPr>
           <w:rFonts w:asciiTheme="minorHAnsi" w:hAnsiTheme="minorHAnsi"/>
           <w:color w:val="262626" w:themeColor="text1" w:themeTint="D9"/>
-          <w:rPrChange w:id="12" w:author="Matt Silver" w:date="2016-09-23T13:10:00Z">
+          <w:rPrChange w:id="13" w:author="Matt Silver" w:date="2016-09-23T13:10:00Z">
             <w:rPr>
               <w:rFonts w:asciiTheme="minorHAnsi" w:hAnsiTheme="minorHAnsi"/>
               <w:color w:val="262626" w:themeColor="text1" w:themeTint="D9"/>
@@ -16679,7 +15966,7 @@
             </w:rPr>
           </w:rPrChange>
         </w:rPr>
-        <w:pPrChange w:id="13" w:author="Matt Silver" w:date="2016-09-23T13:10:00Z">
+        <w:pPrChange w:id="14" w:author="Matt Silver" w:date="2016-09-23T13:10:00Z">
           <w:pPr>
             <w:pStyle w:val="Body"/>
             <w:tabs>
@@ -16710,7 +15997,7 @@
         <w:rPr>
           <w:rFonts w:asciiTheme="minorHAnsi" w:hAnsiTheme="minorHAnsi"/>
           <w:color w:val="262626" w:themeColor="text1" w:themeTint="D9"/>
-          <w:rPrChange w:id="14" w:author="Matt Silver" w:date="2016-09-23T13:10:00Z">
+          <w:rPrChange w:id="15" w:author="Matt Silver" w:date="2016-09-23T13:10:00Z">
             <w:rPr>
               <w:rFonts w:asciiTheme="minorHAnsi" w:hAnsiTheme="minorHAnsi"/>
               <w:color w:val="262626" w:themeColor="text1" w:themeTint="D9"/>
@@ -16734,51 +16021,29 @@
         </w:rPr>
         <w:t xml:space="preserve"> and outcome-associated EWAS.  The </w:t>
       </w:r>
-      <w:proofErr w:type="spellStart"/>
-      <w:proofErr w:type="gramStart"/>
       <w:r>
         <w:rPr>
           <w:rFonts w:asciiTheme="minorHAnsi" w:hAnsiTheme="minorHAnsi"/>
           <w:i/>
           <w:color w:val="262626" w:themeColor="text1" w:themeTint="D9"/>
         </w:rPr>
-        <w:t>gometh</w:t>
-      </w:r>
-      <w:proofErr w:type="spellEnd"/>
+        <w:t xml:space="preserve">gometh() </w:t>
+      </w:r>
+      <w:r>
+        <w:rPr>
+          <w:rFonts w:asciiTheme="minorHAnsi" w:hAnsiTheme="minorHAnsi"/>
+          <w:color w:val="262626" w:themeColor="text1" w:themeTint="D9"/>
+        </w:rPr>
+        <w:t xml:space="preserve">gene ontology analysis function from </w:t>
+      </w:r>
       <w:r>
         <w:rPr>
           <w:rFonts w:asciiTheme="minorHAnsi" w:hAnsiTheme="minorHAnsi"/>
           <w:i/>
           <w:color w:val="262626" w:themeColor="text1" w:themeTint="D9"/>
         </w:rPr>
-        <w:t>(</w:t>
-      </w:r>
-      <w:proofErr w:type="gramEnd"/>
-      <w:r>
-        <w:rPr>
-          <w:rFonts w:asciiTheme="minorHAnsi" w:hAnsiTheme="minorHAnsi"/>
-          <w:i/>
-          <w:color w:val="262626" w:themeColor="text1" w:themeTint="D9"/>
-        </w:rPr>
-        <w:t xml:space="preserve">) </w:t>
-      </w:r>
-      <w:r>
-        <w:rPr>
-          <w:rFonts w:asciiTheme="minorHAnsi" w:hAnsiTheme="minorHAnsi"/>
-          <w:color w:val="262626" w:themeColor="text1" w:themeTint="D9"/>
-        </w:rPr>
-        <w:t xml:space="preserve">gene ontology analysis function from </w:t>
-      </w:r>
-      <w:proofErr w:type="spellStart"/>
-      <w:r>
-        <w:rPr>
-          <w:rFonts w:asciiTheme="minorHAnsi" w:hAnsiTheme="minorHAnsi"/>
-          <w:i/>
-          <w:color w:val="262626" w:themeColor="text1" w:themeTint="D9"/>
-        </w:rPr>
         <w:t>missMethyl</w:t>
       </w:r>
-      <w:proofErr w:type="spellEnd"/>
       <w:r>
         <w:rPr>
           <w:rFonts w:asciiTheme="minorHAnsi" w:hAnsiTheme="minorHAnsi"/>
@@ -16786,8 +16051,6 @@
         </w:rPr>
         <w:t xml:space="preserve"> will be used as this accounts for potential biases due to large differences in the number of CpGs mapped to different genes on methylation arrays.</w:t>
       </w:r>
-      <w:bookmarkStart w:id="15" w:name="_GoBack"/>
-      <w:bookmarkEnd w:id="15"/>
     </w:p>
     <w:p>
       <w:pPr>
@@ -16902,23 +16165,7 @@
           <w:rFonts w:asciiTheme="minorHAnsi" w:hAnsiTheme="minorHAnsi"/>
           <w:color w:val="262626" w:themeColor="text1" w:themeTint="D9"/>
         </w:rPr>
-        <w:t xml:space="preserve">We will consider a number of methods for comparing results across Indian and Gambian cohorts.  For </w:t>
-      </w:r>
-      <w:proofErr w:type="gramStart"/>
-      <w:r>
-        <w:rPr>
-          <w:rFonts w:asciiTheme="minorHAnsi" w:hAnsiTheme="minorHAnsi"/>
-          <w:color w:val="262626" w:themeColor="text1" w:themeTint="D9"/>
-        </w:rPr>
-        <w:t>example</w:t>
-      </w:r>
-      <w:proofErr w:type="gramEnd"/>
-      <w:r>
-        <w:rPr>
-          <w:rFonts w:asciiTheme="minorHAnsi" w:hAnsiTheme="minorHAnsi"/>
-          <w:color w:val="262626" w:themeColor="text1" w:themeTint="D9"/>
-        </w:rPr>
-        <w:t xml:space="preserve"> we will look for overlap between </w:t>
+        <w:t xml:space="preserve">We will consider a number of methods for comparing results across Indian and Gambian cohorts.  For example we will look for overlap between </w:t>
       </w:r>
       <w:r>
         <w:rPr>
@@ -17042,27 +16289,7 @@
           <w:color w:val="262626" w:themeColor="text1" w:themeTint="D9"/>
           <w:sz w:val="40"/>
         </w:rPr>
-        <w:t xml:space="preserve"> and </w:t>
-      </w:r>
-      <w:proofErr w:type="spellStart"/>
-      <w:r>
-        <w:rPr>
-          <w:rFonts w:asciiTheme="minorHAnsi" w:hAnsiTheme="minorHAnsi"/>
-          <w:b w:val="0"/>
-          <w:color w:val="262626" w:themeColor="text1" w:themeTint="D9"/>
-          <w:sz w:val="40"/>
-        </w:rPr>
-        <w:t>mQTL</w:t>
-      </w:r>
-      <w:proofErr w:type="spellEnd"/>
-      <w:r>
-        <w:rPr>
-          <w:rFonts w:asciiTheme="minorHAnsi" w:hAnsiTheme="minorHAnsi"/>
-          <w:b w:val="0"/>
-          <w:color w:val="262626" w:themeColor="text1" w:themeTint="D9"/>
-          <w:sz w:val="40"/>
-        </w:rPr>
-        <w:t xml:space="preserve"> analysis</w:t>
+        <w:t xml:space="preserve"> and mQTL analysis</w:t>
       </w:r>
     </w:p>
     <w:p>
@@ -17211,23 +16438,7 @@
           <w:rFonts w:asciiTheme="minorHAnsi" w:hAnsiTheme="minorHAnsi"/>
           <w:color w:val="262626" w:themeColor="text1" w:themeTint="D9"/>
         </w:rPr>
-        <w:t xml:space="preserve">, we will consider options for performing causal analysis using Mendelian </w:t>
-      </w:r>
-      <w:proofErr w:type="spellStart"/>
-      <w:r>
-        <w:rPr>
-          <w:rFonts w:asciiTheme="minorHAnsi" w:hAnsiTheme="minorHAnsi"/>
-          <w:color w:val="262626" w:themeColor="text1" w:themeTint="D9"/>
-        </w:rPr>
-        <w:t>Randomisation</w:t>
-      </w:r>
-      <w:proofErr w:type="spellEnd"/>
-      <w:r>
-        <w:rPr>
-          <w:rFonts w:asciiTheme="minorHAnsi" w:hAnsiTheme="minorHAnsi"/>
-          <w:color w:val="262626" w:themeColor="text1" w:themeTint="D9"/>
-        </w:rPr>
-        <w:t xml:space="preserve"> (e.g. ‘two-sample MR’ using </w:t>
+        <w:t xml:space="preserve">, we will consider options for performing causal analysis using Mendelian Randomisation (e.g. ‘two-sample MR’ using </w:t>
       </w:r>
       <w:r>
         <w:rPr>
@@ -17236,7 +16447,6 @@
         </w:rPr>
         <w:t xml:space="preserve">the </w:t>
       </w:r>
-      <w:proofErr w:type="spellStart"/>
       <w:r>
         <w:rPr>
           <w:rFonts w:asciiTheme="minorHAnsi" w:hAnsiTheme="minorHAnsi"/>
@@ -17245,7 +16455,6 @@
         </w:rPr>
         <w:t>TwoSampleMR</w:t>
       </w:r>
-      <w:proofErr w:type="spellEnd"/>
       <w:r>
         <w:rPr>
           <w:rFonts w:asciiTheme="minorHAnsi" w:hAnsiTheme="minorHAnsi"/>
@@ -17300,23 +16509,7 @@
           <w:rFonts w:asciiTheme="minorHAnsi" w:hAnsiTheme="minorHAnsi"/>
           <w:color w:val="262626" w:themeColor="text1" w:themeTint="D9"/>
         </w:rPr>
-        <w:t xml:space="preserve">We can also consider potential SNP effects at significant loci by performing an </w:t>
-      </w:r>
-      <w:proofErr w:type="spellStart"/>
-      <w:r>
-        <w:rPr>
-          <w:rFonts w:asciiTheme="minorHAnsi" w:hAnsiTheme="minorHAnsi"/>
-          <w:color w:val="262626" w:themeColor="text1" w:themeTint="D9"/>
-        </w:rPr>
-        <w:t>mQTL</w:t>
-      </w:r>
-      <w:proofErr w:type="spellEnd"/>
-      <w:r>
-        <w:rPr>
-          <w:rFonts w:asciiTheme="minorHAnsi" w:hAnsiTheme="minorHAnsi"/>
-          <w:color w:val="262626" w:themeColor="text1" w:themeTint="D9"/>
-        </w:rPr>
-        <w:t xml:space="preserve"> analysis.</w:t>
+        <w:t>We can also consider potential SNP effects at significant loci by performing an mQTL analysis.</w:t>
       </w:r>
       <w:r>
         <w:rPr>
@@ -17358,15 +16551,7 @@
         <w:pStyle w:val="CommentText"/>
       </w:pPr>
       <w:r>
-        <w:t xml:space="preserve">Decision required on which outcomes to </w:t>
-      </w:r>
-      <w:proofErr w:type="spellStart"/>
-      <w:r>
-        <w:t>analyse</w:t>
-      </w:r>
-      <w:proofErr w:type="spellEnd"/>
-      <w:r>
-        <w:t>, and which summary measures to derive</w:t>
+        <w:t>Decision required on which outcomes to analyse, and which summary measures to derive</w:t>
       </w:r>
     </w:p>
   </w:comment>
@@ -17461,7 +16646,7 @@
           <w:rPr>
             <w:noProof/>
           </w:rPr>
-          <w:t>13</w:t>
+          <w:t>9</w:t>
         </w:r>
         <w:r>
           <w:rPr>
@@ -23843,7 +23028,7 @@
 </file>
 
 <file path=customXml/itemProps1.xml><?xml version="1.0" encoding="utf-8"?>
-<ds:datastoreItem xmlns:ds="http://schemas.openxmlformats.org/officeDocument/2006/customXml" ds:itemID="{D2697C16-9CD5-B341-9EAB-4D097CEB1600}">
+<ds:datastoreItem xmlns:ds="http://schemas.openxmlformats.org/officeDocument/2006/customXml" ds:itemID="{97F2C552-0A65-374C-8EDF-7F60172ABE6E}">
   <ds:schemaRefs>
     <ds:schemaRef ds:uri="http://schemas.openxmlformats.org/officeDocument/2006/bibliography"/>
   </ds:schemaRefs>
@@ -23851,7 +23036,7 @@
 </file>
 
 <file path=customXml/itemProps2.xml><?xml version="1.0" encoding="utf-8"?>
-<ds:datastoreItem xmlns:ds="http://schemas.openxmlformats.org/officeDocument/2006/customXml" ds:itemID="{EF13EFC4-8BD1-4D48-9730-ECD9E0D54523}">
+<ds:datastoreItem xmlns:ds="http://schemas.openxmlformats.org/officeDocument/2006/customXml" ds:itemID="{1B23E04F-774B-3347-B6D4-3FFE6DF3D32A}">
   <ds:schemaRefs>
     <ds:schemaRef ds:uri="http://schemas.openxmlformats.org/officeDocument/2006/bibliography"/>
   </ds:schemaRefs>
@@ -23859,7 +23044,7 @@
 </file>
 
 <file path=customXml/itemProps3.xml><?xml version="1.0" encoding="utf-8"?>
-<ds:datastoreItem xmlns:ds="http://schemas.openxmlformats.org/officeDocument/2006/customXml" ds:itemID="{122F5CF3-9382-8E48-AA81-988E0029C3C9}">
+<ds:datastoreItem xmlns:ds="http://schemas.openxmlformats.org/officeDocument/2006/customXml" ds:itemID="{EAFC5B10-A4F9-2F41-8564-F4879160AF4A}">
   <ds:schemaRefs>
     <ds:schemaRef ds:uri="http://schemas.openxmlformats.org/officeDocument/2006/bibliography"/>
   </ds:schemaRefs>
@@ -23867,7 +23052,7 @@
 </file>
 
 <file path=customXml/itemProps4.xml><?xml version="1.0" encoding="utf-8"?>
-<ds:datastoreItem xmlns:ds="http://schemas.openxmlformats.org/officeDocument/2006/customXml" ds:itemID="{BBD04335-48D7-494E-BAE7-0F6114FACED3}">
+<ds:datastoreItem xmlns:ds="http://schemas.openxmlformats.org/officeDocument/2006/customXml" ds:itemID="{6C5CDA5C-5B9C-7343-9775-258CF5FAED62}">
   <ds:schemaRefs>
     <ds:schemaRef ds:uri="http://schemas.openxmlformats.org/officeDocument/2006/bibliography"/>
   </ds:schemaRefs>

</xml_diff>